<commit_message>
This is the second commit that is observing at the web archive and making some obervation for question number 2
</commit_message>
<xml_diff>
--- a/Assignment_one.docx
+++ b/Assignment_one.docx
@@ -335,6 +335,10 @@
     <w:p>
       <w:pPr>
         <w:pStyle w:val="Heading1"/>
+        <w:numPr>
+          <w:ilvl w:val="0"/>
+          <w:numId w:val="3"/>
+        </w:numPr>
       </w:pPr>
       <w:bookmarkStart w:id="0" w:name="_Toc33910209"/>
       <w:bookmarkStart w:id="1" w:name="_Toc34291558"/>
@@ -360,7 +364,21 @@
         <w:rPr>
           <w:szCs w:val="24"/>
         </w:rPr>
-        <w:t>The origins of the Internet date back nearly 40 years, with the U.S. military's funding of a research network dubbed Arpanet which stands for Advanced Research Project Agency network in 1969.</w:t>
+        <w:t xml:space="preserve">The origins of the Internet date back nearly 40 years, with the U.S. military's </w:t>
+      </w:r>
+      <w:proofErr w:type="gramStart"/>
+      <w:r>
+        <w:rPr>
+          <w:szCs w:val="24"/>
+        </w:rPr>
+        <w:t>funding</w:t>
+      </w:r>
+      <w:proofErr w:type="gramEnd"/>
+      <w:r>
+        <w:rPr>
+          <w:szCs w:val="24"/>
+        </w:rPr>
+        <w:t xml:space="preserve"> of a research network dubbed Arpanet which stands for Advanced Research Project Agency network in 1969.</w:t>
       </w:r>
     </w:p>
     <w:p>
@@ -495,21 +513,7 @@
         <w:rPr>
           <w:szCs w:val="24"/>
         </w:rPr>
-        <w:t>The Internet's Domain Name System was created in 1984 to match complex IP addresses with easy-to-remember names ending in extensions such as .com, .org, .</w:t>
-      </w:r>
-      <w:r>
-        <w:rPr>
-          <w:szCs w:val="24"/>
-        </w:rPr>
-        <w:t>Edu</w:t>
-      </w:r>
-      <w:bookmarkStart w:id="2" w:name="_GoBack"/>
-      <w:bookmarkEnd w:id="2"/>
-      <w:r>
-        <w:rPr>
-          <w:szCs w:val="24"/>
-        </w:rPr>
-        <w:t>, .gov, .mil and country codes.</w:t>
+        <w:t>The Internet's Domain Name System was created in 1984 to match complex IP addresses with easy-to-remember names ending in extensions such as .com, .org, .Edu, .gov, .mil and country codes.</w:t>
       </w:r>
     </w:p>
     <w:p>
@@ -547,6 +551,2058 @@
         </w:rPr>
         <w:t>The most well-known domain name is .com.</w:t>
       </w:r>
+    </w:p>
+    <w:p>
+      <w:pPr>
+        <w:rPr>
+          <w:szCs w:val="24"/>
+        </w:rPr>
+      </w:pPr>
+    </w:p>
+    <w:p>
+      <w:pPr>
+        <w:pStyle w:val="Heading1"/>
+        <w:numPr>
+          <w:ilvl w:val="0"/>
+          <w:numId w:val="3"/>
+        </w:numPr>
+      </w:pPr>
+      <w:bookmarkStart w:id="2" w:name="_Toc33909504"/>
+      <w:bookmarkStart w:id="3" w:name="_Toc33910210"/>
+      <w:bookmarkStart w:id="4" w:name="_Toc34333983"/>
+      <w:r>
+        <w:rPr>
+          <w:noProof/>
+        </w:rPr>
+        <w:drawing>
+          <wp:anchor distT="0" distB="0" distL="0" distR="0" simplePos="0" relativeHeight="251660288" behindDoc="0" locked="0" layoutInCell="1" allowOverlap="1" wp14:anchorId="50A3CFCA" wp14:editId="37674E2D">
+            <wp:simplePos x="0" y="0"/>
+            <wp:positionH relativeFrom="column">
+              <wp:posOffset>3409950</wp:posOffset>
+            </wp:positionH>
+            <wp:positionV relativeFrom="paragraph">
+              <wp:posOffset>634365</wp:posOffset>
+            </wp:positionV>
+            <wp:extent cx="3324225" cy="1438275"/>
+            <wp:effectExtent l="0" t="0" r="9525" b="9525"/>
+            <wp:wrapSquare wrapText="largest"/>
+            <wp:docPr id="2" name="Image2"/>
+            <wp:cNvGraphicFramePr>
+              <a:graphicFrameLocks xmlns:a="http://schemas.openxmlformats.org/drawingml/2006/main" noChangeAspect="1"/>
+            </wp:cNvGraphicFramePr>
+            <a:graphic xmlns:a="http://schemas.openxmlformats.org/drawingml/2006/main">
+              <a:graphicData uri="http://schemas.openxmlformats.org/drawingml/2006/picture">
+                <pic:pic xmlns:pic="http://schemas.openxmlformats.org/drawingml/2006/picture">
+                  <pic:nvPicPr>
+                    <pic:cNvPr id="2" name="Image2"/>
+                    <pic:cNvPicPr>
+                      <a:picLocks noChangeAspect="1" noChangeArrowheads="1"/>
+                    </pic:cNvPicPr>
+                  </pic:nvPicPr>
+                  <pic:blipFill>
+                    <a:blip r:embed="rId6"/>
+                    <a:stretch>
+                      <a:fillRect/>
+                    </a:stretch>
+                  </pic:blipFill>
+                  <pic:spPr bwMode="auto">
+                    <a:xfrm>
+                      <a:off x="0" y="0"/>
+                      <a:ext cx="3324225" cy="1438275"/>
+                    </a:xfrm>
+                    <a:prstGeom prst="rect">
+                      <a:avLst/>
+                    </a:prstGeom>
+                  </pic:spPr>
+                </pic:pic>
+              </a:graphicData>
+            </a:graphic>
+            <wp14:sizeRelH relativeFrom="margin">
+              <wp14:pctWidth>0</wp14:pctWidth>
+            </wp14:sizeRelH>
+            <wp14:sizeRelV relativeFrom="margin">
+              <wp14:pctHeight>0</wp14:pctHeight>
+            </wp14:sizeRelV>
+          </wp:anchor>
+        </w:drawing>
+      </w:r>
+      <w:r>
+        <w:t xml:space="preserve">Some </w:t>
+      </w:r>
+      <w:bookmarkStart w:id="5" w:name="_GoBack"/>
+      <w:bookmarkEnd w:id="5"/>
+      <w:r>
+        <w:t>observations on a popular websites</w:t>
+      </w:r>
+      <w:bookmarkEnd w:id="2"/>
+      <w:bookmarkEnd w:id="3"/>
+      <w:bookmarkEnd w:id="4"/>
+    </w:p>
+    <w:p>
+      <w:pPr>
+        <w:numPr>
+          <w:ilvl w:val="0"/>
+          <w:numId w:val="2"/>
+        </w:numPr>
+      </w:pPr>
+      <w:r>
+        <w:rPr>
+          <w:noProof/>
+        </w:rPr>
+        <mc:AlternateContent>
+          <mc:Choice Requires="wps">
+            <w:drawing>
+              <wp:anchor distT="0" distB="0" distL="114300" distR="114300" simplePos="0" relativeHeight="251664384" behindDoc="0" locked="0" layoutInCell="1" allowOverlap="1" wp14:anchorId="112EED5E" wp14:editId="5054DA88">
+                <wp:simplePos x="0" y="0"/>
+                <wp:positionH relativeFrom="column">
+                  <wp:posOffset>3409950</wp:posOffset>
+                </wp:positionH>
+                <wp:positionV relativeFrom="paragraph">
+                  <wp:posOffset>1265555</wp:posOffset>
+                </wp:positionV>
+                <wp:extent cx="3324225" cy="419100"/>
+                <wp:effectExtent l="0" t="0" r="9525" b="0"/>
+                <wp:wrapSquare wrapText="bothSides"/>
+                <wp:docPr id="9" name="Text Box 9"/>
+                <wp:cNvGraphicFramePr/>
+                <a:graphic xmlns:a="http://schemas.openxmlformats.org/drawingml/2006/main">
+                  <a:graphicData uri="http://schemas.microsoft.com/office/word/2010/wordprocessingShape">
+                    <wps:wsp>
+                      <wps:cNvSpPr txBox="1"/>
+                      <wps:spPr>
+                        <a:xfrm>
+                          <a:off x="0" y="0"/>
+                          <a:ext cx="3324225" cy="419100"/>
+                        </a:xfrm>
+                        <a:prstGeom prst="rect">
+                          <a:avLst/>
+                        </a:prstGeom>
+                        <a:solidFill>
+                          <a:prstClr val="white"/>
+                        </a:solidFill>
+                        <a:ln>
+                          <a:noFill/>
+                        </a:ln>
+                      </wps:spPr>
+                      <wps:txbx>
+                        <w:txbxContent>
+                          <w:p>
+                            <w:pPr>
+                              <w:pStyle w:val="Caption"/>
+                              <w:rPr>
+                                <w:b/>
+                              </w:rPr>
+                            </w:pPr>
+                            <w:r>
+                              <w:rPr>
+                                <w:b/>
+                              </w:rPr>
+                              <w:t xml:space="preserve">Figure </w:t>
+                            </w:r>
+                            <w:r>
+                              <w:rPr>
+                                <w:b/>
+                              </w:rPr>
+                              <w:fldChar w:fldCharType="begin"/>
+                            </w:r>
+                            <w:r>
+                              <w:rPr>
+                                <w:b/>
+                              </w:rPr>
+                              <w:instrText xml:space="preserve"> SEQ Figure \* ARABIC </w:instrText>
+                            </w:r>
+                            <w:r>
+                              <w:rPr>
+                                <w:b/>
+                              </w:rPr>
+                              <w:fldChar w:fldCharType="separate"/>
+                            </w:r>
+                            <w:r>
+                              <w:rPr>
+                                <w:b/>
+                                <w:noProof/>
+                              </w:rPr>
+                              <w:t>1</w:t>
+                            </w:r>
+                            <w:r>
+                              <w:rPr>
+                                <w:b/>
+                              </w:rPr>
+                              <w:fldChar w:fldCharType="end"/>
+                            </w:r>
+                            <w:r>
+                              <w:rPr>
+                                <w:b/>
+                              </w:rPr>
+                              <w:t>. Snapshot of stack overflow on web archive in early development</w:t>
+                            </w:r>
+                            <w:proofErr w:type="gramStart"/>
+                            <w:r>
+                              <w:rPr>
+                                <w:b/>
+                              </w:rPr>
+                              <w:t>..</w:t>
+                            </w:r>
+                            <w:proofErr w:type="gramEnd"/>
+                          </w:p>
+                          <w:p>
+                            <w:pPr>
+                              <w:pStyle w:val="Caption"/>
+                              <w:rPr>
+                                <w:rFonts w:eastAsia="Arial" w:cs="Arial"/>
+                                <w:b/>
+                                <w:noProof/>
+                                <w:color w:val="000000" w:themeColor="text1"/>
+                              </w:rPr>
+                            </w:pPr>
+                          </w:p>
+                        </w:txbxContent>
+                      </wps:txbx>
+                      <wps:bodyPr rot="0" spcFirstLastPara="0" vertOverflow="overflow" horzOverflow="overflow" vert="horz" wrap="square" lIns="0" tIns="0" rIns="0" bIns="0" numCol="1" spcCol="0" rtlCol="0" fromWordArt="0" anchor="t" anchorCtr="0" forceAA="0" compatLnSpc="1">
+                        <a:prstTxWarp prst="textNoShape">
+                          <a:avLst/>
+                        </a:prstTxWarp>
+                        <a:noAutofit/>
+                      </wps:bodyPr>
+                    </wps:wsp>
+                  </a:graphicData>
+                </a:graphic>
+                <wp14:sizeRelV relativeFrom="margin">
+                  <wp14:pctHeight>0</wp14:pctHeight>
+                </wp14:sizeRelV>
+              </wp:anchor>
+            </w:drawing>
+          </mc:Choice>
+          <mc:Fallback>
+            <w:pict>
+              <v:shapetype w14:anchorId="112EED5E" id="_x0000_t202" coordsize="21600,21600" o:spt="202" path="m,l,21600r21600,l21600,xe">
+                <v:stroke joinstyle="miter"/>
+                <v:path gradientshapeok="t" o:connecttype="rect"/>
+              </v:shapetype>
+              <v:shape id="Text Box 9" o:spid="_x0000_s1026" type="#_x0000_t202" style="position:absolute;left:0;text-align:left;margin-left:268.5pt;margin-top:99.65pt;width:261.75pt;height:33pt;z-index:251664384;visibility:visible;mso-wrap-style:square;mso-height-percent:0;mso-wrap-distance-left:9pt;mso-wrap-distance-top:0;mso-wrap-distance-right:9pt;mso-wrap-distance-bottom:0;mso-position-horizontal:absolute;mso-position-horizontal-relative:text;mso-position-vertical:absolute;mso-position-vertical-relative:text;mso-height-percent:0;mso-height-relative:margin;v-text-anchor:top" o:gfxdata="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" stroked="f">
+                <v:textbox inset="0,0,0,0">
+                  <w:txbxContent>
+                    <w:p>
+                      <w:pPr>
+                        <w:pStyle w:val="Caption"/>
+                        <w:rPr>
+                          <w:b/>
+                        </w:rPr>
+                      </w:pPr>
+                      <w:r>
+                        <w:rPr>
+                          <w:b/>
+                        </w:rPr>
+                        <w:t xml:space="preserve">Figure </w:t>
+                      </w:r>
+                      <w:r>
+                        <w:rPr>
+                          <w:b/>
+                        </w:rPr>
+                        <w:fldChar w:fldCharType="begin"/>
+                      </w:r>
+                      <w:r>
+                        <w:rPr>
+                          <w:b/>
+                        </w:rPr>
+                        <w:instrText xml:space="preserve"> SEQ Figure \* ARABIC </w:instrText>
+                      </w:r>
+                      <w:r>
+                        <w:rPr>
+                          <w:b/>
+                        </w:rPr>
+                        <w:fldChar w:fldCharType="separate"/>
+                      </w:r>
+                      <w:r>
+                        <w:rPr>
+                          <w:b/>
+                          <w:noProof/>
+                        </w:rPr>
+                        <w:t>1</w:t>
+                      </w:r>
+                      <w:r>
+                        <w:rPr>
+                          <w:b/>
+                        </w:rPr>
+                        <w:fldChar w:fldCharType="end"/>
+                      </w:r>
+                      <w:r>
+                        <w:rPr>
+                          <w:b/>
+                        </w:rPr>
+                        <w:t>. Snapshot of stack overflow on web archive in early development</w:t>
+                      </w:r>
+                      <w:proofErr w:type="gramStart"/>
+                      <w:r>
+                        <w:rPr>
+                          <w:b/>
+                        </w:rPr>
+                        <w:t>..</w:t>
+                      </w:r>
+                      <w:proofErr w:type="gramEnd"/>
+                    </w:p>
+                    <w:p>
+                      <w:pPr>
+                        <w:pStyle w:val="Caption"/>
+                        <w:rPr>
+                          <w:rFonts w:eastAsia="Arial" w:cs="Arial"/>
+                          <w:b/>
+                          <w:noProof/>
+                          <w:color w:val="000000" w:themeColor="text1"/>
+                        </w:rPr>
+                      </w:pPr>
+                    </w:p>
+                  </w:txbxContent>
+                </v:textbox>
+                <w10:wrap type="square"/>
+              </v:shape>
+            </w:pict>
+          </mc:Fallback>
+        </mc:AlternateContent>
+      </w:r>
+      <w:r>
+        <w:rPr>
+          <w:b/>
+          <w:bCs/>
+          <w:szCs w:val="24"/>
+        </w:rPr>
+        <w:t>Stack</w:t>
+      </w:r>
+      <w:r>
+        <w:rPr>
+          <w:szCs w:val="24"/>
+        </w:rPr>
+        <w:t xml:space="preserve"> </w:t>
+      </w:r>
+      <w:r>
+        <w:rPr>
+          <w:b/>
+          <w:bCs/>
+          <w:szCs w:val="24"/>
+        </w:rPr>
+        <w:t>Overflow</w:t>
+      </w:r>
+      <w:r>
+        <w:rPr>
+          <w:szCs w:val="24"/>
+        </w:rPr>
+        <w:t>: This is the most popular    Questions and Answer website and it is not chit   -chat website or a discussion forum. Someone is   asking the question and all members of the   website receives the notification and</w:t>
+      </w:r>
+      <w:r>
+        <w:rPr>
+          <w:szCs w:val="24"/>
+        </w:rPr>
+        <w:t xml:space="preserve"> make</w:t>
+      </w:r>
+      <w:r>
+        <w:rPr>
+          <w:szCs w:val="24"/>
+        </w:rPr>
+        <w:t xml:space="preserve"> answer</w:t>
+      </w:r>
+      <w:r>
+        <w:rPr>
+          <w:szCs w:val="24"/>
+        </w:rPr>
+        <w:t xml:space="preserve"> anyone who </w:t>
+      </w:r>
+      <w:proofErr w:type="gramStart"/>
+      <w:r>
+        <w:rPr>
+          <w:szCs w:val="24"/>
+        </w:rPr>
+        <w:t>is  interested</w:t>
+      </w:r>
+      <w:proofErr w:type="gramEnd"/>
+      <w:r>
+        <w:rPr>
+          <w:szCs w:val="24"/>
+        </w:rPr>
+        <w:t xml:space="preserve">. The answer that has more </w:t>
+      </w:r>
+      <w:proofErr w:type="gramStart"/>
+      <w:r>
+        <w:rPr>
+          <w:szCs w:val="24"/>
+        </w:rPr>
+        <w:t>tags</w:t>
+      </w:r>
+      <w:r>
+        <w:rPr>
+          <w:szCs w:val="24"/>
+        </w:rPr>
+        <w:t xml:space="preserve"> </w:t>
+      </w:r>
+      <w:r>
+        <w:rPr>
+          <w:szCs w:val="24"/>
+        </w:rPr>
+        <w:t xml:space="preserve"> or</w:t>
+      </w:r>
+      <w:proofErr w:type="gramEnd"/>
+      <w:r>
+        <w:rPr>
+          <w:szCs w:val="24"/>
+        </w:rPr>
+        <w:t xml:space="preserve"> voted more is come first and author of the answer</w:t>
+      </w:r>
+      <w:r>
+        <w:rPr>
+          <w:szCs w:val="24"/>
+        </w:rPr>
+        <w:t xml:space="preserve"> gets reputation or privileges. </w:t>
+      </w:r>
+      <w:r>
+        <w:rPr>
+          <w:szCs w:val="24"/>
+        </w:rPr>
+        <w:t>When early</w:t>
+      </w:r>
+      <w:r>
+        <w:rPr>
+          <w:szCs w:val="24"/>
+        </w:rPr>
+        <w:t xml:space="preserve"> </w:t>
+      </w:r>
+      <w:r>
+        <w:rPr>
+          <w:szCs w:val="24"/>
+        </w:rPr>
+        <w:t>stage of the dev</w:t>
+      </w:r>
+      <w:r>
+        <w:rPr>
+          <w:szCs w:val="24"/>
+        </w:rPr>
+        <w:t>elopment the websites seem as is onl</w:t>
+      </w:r>
+      <w:r>
+        <w:rPr>
+          <w:szCs w:val="24"/>
+        </w:rPr>
+        <w:t>y made by HTML. There are 7237 captures.</w:t>
+      </w:r>
+    </w:p>
+    <w:p>
+      <w:pPr>
+        <w:rPr>
+          <w:szCs w:val="24"/>
+        </w:rPr>
+      </w:pPr>
+    </w:p>
+    <w:p>
+      <w:pPr>
+        <w:ind w:left="720" w:firstLine="0"/>
+        <w:rPr>
+          <w:szCs w:val="24"/>
+        </w:rPr>
+      </w:pPr>
+    </w:p>
+    <w:p>
+      <w:pPr>
+        <w:numPr>
+          <w:ilvl w:val="0"/>
+          <w:numId w:val="2"/>
+        </w:numPr>
+      </w:pPr>
+      <w:r>
+        <w:rPr>
+          <w:b/>
+          <w:bCs/>
+          <w:szCs w:val="24"/>
+        </w:rPr>
+        <w:t>Yahoo!: Yahoo!</w:t>
+      </w:r>
+      <w:r>
+        <w:rPr>
+          <w:szCs w:val="24"/>
+        </w:rPr>
+        <w:t xml:space="preserve"> Is an Internet portal that incorporates a search engine and a directory of World Wide websites organized in a hierarchy of topic </w:t>
+      </w:r>
+      <w:proofErr w:type="gramStart"/>
+      <w:r>
+        <w:rPr>
+          <w:szCs w:val="24"/>
+        </w:rPr>
+        <w:t>categories.</w:t>
+      </w:r>
+      <w:proofErr w:type="gramEnd"/>
+      <w:r>
+        <w:rPr>
+          <w:szCs w:val="24"/>
+        </w:rPr>
+        <w:t xml:space="preserve"> At the early stage yahoo wasn’t so attractive. It has 1,021,223 captures.</w:t>
+      </w:r>
+    </w:p>
+    <w:p>
+      <w:pPr>
+        <w:rPr>
+          <w:szCs w:val="24"/>
+        </w:rPr>
+      </w:pPr>
+      <w:r>
+        <w:rPr>
+          <w:noProof/>
+        </w:rPr>
+        <w:drawing>
+          <wp:anchor distT="0" distB="0" distL="0" distR="0" simplePos="0" relativeHeight="251661312" behindDoc="0" locked="0" layoutInCell="1" allowOverlap="1" wp14:anchorId="625073C3" wp14:editId="4375F04F">
+            <wp:simplePos x="0" y="0"/>
+            <wp:positionH relativeFrom="column">
+              <wp:posOffset>828675</wp:posOffset>
+            </wp:positionH>
+            <wp:positionV relativeFrom="paragraph">
+              <wp:posOffset>12700</wp:posOffset>
+            </wp:positionV>
+            <wp:extent cx="3414395" cy="1388110"/>
+            <wp:effectExtent l="0" t="0" r="0" b="0"/>
+            <wp:wrapSquare wrapText="largest"/>
+            <wp:docPr id="3" name="Image3"/>
+            <wp:cNvGraphicFramePr>
+              <a:graphicFrameLocks xmlns:a="http://schemas.openxmlformats.org/drawingml/2006/main" noChangeAspect="1"/>
+            </wp:cNvGraphicFramePr>
+            <a:graphic xmlns:a="http://schemas.openxmlformats.org/drawingml/2006/main">
+              <a:graphicData uri="http://schemas.openxmlformats.org/drawingml/2006/picture">
+                <pic:pic xmlns:pic="http://schemas.openxmlformats.org/drawingml/2006/picture">
+                  <pic:nvPicPr>
+                    <pic:cNvPr id="3" name="Image3"/>
+                    <pic:cNvPicPr>
+                      <a:picLocks noChangeAspect="1" noChangeArrowheads="1"/>
+                    </pic:cNvPicPr>
+                  </pic:nvPicPr>
+                  <pic:blipFill>
+                    <a:blip r:embed="rId7"/>
+                    <a:stretch>
+                      <a:fillRect/>
+                    </a:stretch>
+                  </pic:blipFill>
+                  <pic:spPr bwMode="auto">
+                    <a:xfrm>
+                      <a:off x="0" y="0"/>
+                      <a:ext cx="3414395" cy="1388110"/>
+                    </a:xfrm>
+                    <a:prstGeom prst="rect">
+                      <a:avLst/>
+                    </a:prstGeom>
+                  </pic:spPr>
+                </pic:pic>
+              </a:graphicData>
+            </a:graphic>
+            <wp14:sizeRelH relativeFrom="margin">
+              <wp14:pctWidth>0</wp14:pctWidth>
+            </wp14:sizeRelH>
+            <wp14:sizeRelV relativeFrom="margin">
+              <wp14:pctHeight>0</wp14:pctHeight>
+            </wp14:sizeRelV>
+          </wp:anchor>
+        </w:drawing>
+      </w:r>
+    </w:p>
+    <w:p>
+      <w:pPr>
+        <w:rPr>
+          <w:szCs w:val="24"/>
+        </w:rPr>
+      </w:pPr>
+    </w:p>
+    <w:p>
+      <w:r>
+        <w:rPr>
+          <w:szCs w:val="24"/>
+        </w:rPr>
+        <w:t xml:space="preserve">                                                                                                             </w:t>
+      </w:r>
+    </w:p>
+    <w:p>
+      <w:pPr>
+        <w:rPr>
+          <w:szCs w:val="24"/>
+        </w:rPr>
+      </w:pPr>
+    </w:p>
+    <w:p>
+      <w:pPr>
+        <w:ind w:left="720" w:firstLine="0"/>
+        <w:rPr>
+          <w:rStyle w:val="Emphasis"/>
+          <w:rFonts w:eastAsiaTheme="majorEastAsia"/>
+          <w:b w:val="0"/>
+          <w:iCs w:val="0"/>
+        </w:rPr>
+      </w:pPr>
+    </w:p>
+    <w:p>
+      <w:pPr>
+        <w:ind w:left="720" w:firstLine="0"/>
+        <w:rPr>
+          <w:rStyle w:val="Emphasis"/>
+          <w:rFonts w:eastAsiaTheme="majorEastAsia"/>
+          <w:b w:val="0"/>
+          <w:iCs w:val="0"/>
+        </w:rPr>
+      </w:pPr>
+    </w:p>
+    <w:p>
+      <w:pPr>
+        <w:ind w:left="720" w:firstLine="0"/>
+        <w:rPr>
+          <w:rStyle w:val="Emphasis"/>
+          <w:rFonts w:eastAsiaTheme="majorEastAsia"/>
+          <w:b w:val="0"/>
+          <w:iCs w:val="0"/>
+        </w:rPr>
+      </w:pPr>
+      <w:r>
+        <w:rPr>
+          <w:noProof/>
+        </w:rPr>
+        <mc:AlternateContent>
+          <mc:Choice Requires="wps">
+            <w:drawing>
+              <wp:anchor distT="0" distB="0" distL="114300" distR="114300" simplePos="0" relativeHeight="251665408" behindDoc="0" locked="0" layoutInCell="1" allowOverlap="1" wp14:anchorId="1E90D2D4" wp14:editId="34F4D779">
+                <wp:simplePos x="0" y="0"/>
+                <wp:positionH relativeFrom="column">
+                  <wp:posOffset>1047750</wp:posOffset>
+                </wp:positionH>
+                <wp:positionV relativeFrom="paragraph">
+                  <wp:posOffset>95250</wp:posOffset>
+                </wp:positionV>
+                <wp:extent cx="3433445" cy="285750"/>
+                <wp:effectExtent l="0" t="0" r="0" b="0"/>
+                <wp:wrapSquare wrapText="bothSides"/>
+                <wp:docPr id="8" name="Text Box 8"/>
+                <wp:cNvGraphicFramePr/>
+                <a:graphic xmlns:a="http://schemas.openxmlformats.org/drawingml/2006/main">
+                  <a:graphicData uri="http://schemas.microsoft.com/office/word/2010/wordprocessingShape">
+                    <wps:wsp>
+                      <wps:cNvSpPr txBox="1"/>
+                      <wps:spPr>
+                        <a:xfrm>
+                          <a:off x="0" y="0"/>
+                          <a:ext cx="3433445" cy="285750"/>
+                        </a:xfrm>
+                        <a:prstGeom prst="rect">
+                          <a:avLst/>
+                        </a:prstGeom>
+                        <a:solidFill>
+                          <a:prstClr val="white"/>
+                        </a:solidFill>
+                        <a:ln>
+                          <a:noFill/>
+                        </a:ln>
+                      </wps:spPr>
+                      <wps:txbx>
+                        <w:txbxContent>
+                          <w:p>
+                            <w:pPr>
+                              <w:pStyle w:val="Caption"/>
+                              <w:rPr>
+                                <w:rFonts w:cs="Times New Roman"/>
+                                <w:b/>
+                                <w:noProof/>
+                              </w:rPr>
+                            </w:pPr>
+                            <w:r>
+                              <w:rPr>
+                                <w:b/>
+                              </w:rPr>
+                              <w:t xml:space="preserve">Figure </w:t>
+                            </w:r>
+                            <w:r>
+                              <w:rPr>
+                                <w:b/>
+                              </w:rPr>
+                              <w:fldChar w:fldCharType="begin"/>
+                            </w:r>
+                            <w:r>
+                              <w:rPr>
+                                <w:b/>
+                              </w:rPr>
+                              <w:instrText xml:space="preserve"> SEQ Figure \* ARABIC </w:instrText>
+                            </w:r>
+                            <w:r>
+                              <w:rPr>
+                                <w:b/>
+                              </w:rPr>
+                              <w:fldChar w:fldCharType="separate"/>
+                            </w:r>
+                            <w:r>
+                              <w:rPr>
+                                <w:b/>
+                                <w:noProof/>
+                              </w:rPr>
+                              <w:t>2</w:t>
+                            </w:r>
+                            <w:r>
+                              <w:rPr>
+                                <w:b/>
+                              </w:rPr>
+                              <w:fldChar w:fldCharType="end"/>
+                            </w:r>
+                            <w:r>
+                              <w:rPr>
+                                <w:b/>
+                              </w:rPr>
+                              <w:t>. Snapshot of yahoo on web archive in 2000.</w:t>
+                            </w:r>
+                          </w:p>
+                        </w:txbxContent>
+                      </wps:txbx>
+                      <wps:bodyPr rot="0" spcFirstLastPara="0" vertOverflow="overflow" horzOverflow="overflow" vert="horz" wrap="square" lIns="0" tIns="0" rIns="0" bIns="0" numCol="1" spcCol="0" rtlCol="0" fromWordArt="0" anchor="t" anchorCtr="0" forceAA="0" compatLnSpc="1">
+                        <a:prstTxWarp prst="textNoShape">
+                          <a:avLst/>
+                        </a:prstTxWarp>
+                        <a:noAutofit/>
+                      </wps:bodyPr>
+                    </wps:wsp>
+                  </a:graphicData>
+                </a:graphic>
+                <wp14:sizeRelH relativeFrom="margin">
+                  <wp14:pctWidth>0</wp14:pctWidth>
+                </wp14:sizeRelH>
+                <wp14:sizeRelV relativeFrom="margin">
+                  <wp14:pctHeight>0</wp14:pctHeight>
+                </wp14:sizeRelV>
+              </wp:anchor>
+            </w:drawing>
+          </mc:Choice>
+          <mc:Fallback>
+            <w:pict>
+              <v:shape w14:anchorId="1E90D2D4" id="Text Box 8" o:spid="_x0000_s1027" type="#_x0000_t202" style="position:absolute;left:0;text-align:left;margin-left:82.5pt;margin-top:7.5pt;width:270.35pt;height:22.5pt;z-index:251665408;visibility:visible;mso-wrap-style:square;mso-width-percent:0;mso-height-percent:0;mso-wrap-distance-left:9pt;mso-wrap-distance-top:0;mso-wrap-distance-right:9pt;mso-wrap-distance-bottom:0;mso-position-horizontal:absolute;mso-position-horizontal-relative:text;mso-position-vertical:absolute;mso-position-vertical-relative:text;mso-width-percent:0;mso-height-percent:0;mso-width-relative:margin;mso-height-relative:margin;v-text-anchor:top" o:gfxdata="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" stroked="f">
+                <v:textbox inset="0,0,0,0">
+                  <w:txbxContent>
+                    <w:p>
+                      <w:pPr>
+                        <w:pStyle w:val="Caption"/>
+                        <w:rPr>
+                          <w:rFonts w:cs="Times New Roman"/>
+                          <w:b/>
+                          <w:noProof/>
+                        </w:rPr>
+                      </w:pPr>
+                      <w:r>
+                        <w:rPr>
+                          <w:b/>
+                        </w:rPr>
+                        <w:t xml:space="preserve">Figure </w:t>
+                      </w:r>
+                      <w:r>
+                        <w:rPr>
+                          <w:b/>
+                        </w:rPr>
+                        <w:fldChar w:fldCharType="begin"/>
+                      </w:r>
+                      <w:r>
+                        <w:rPr>
+                          <w:b/>
+                        </w:rPr>
+                        <w:instrText xml:space="preserve"> SEQ Figure \* ARABIC </w:instrText>
+                      </w:r>
+                      <w:r>
+                        <w:rPr>
+                          <w:b/>
+                        </w:rPr>
+                        <w:fldChar w:fldCharType="separate"/>
+                      </w:r>
+                      <w:r>
+                        <w:rPr>
+                          <w:b/>
+                          <w:noProof/>
+                        </w:rPr>
+                        <w:t>2</w:t>
+                      </w:r>
+                      <w:r>
+                        <w:rPr>
+                          <w:b/>
+                        </w:rPr>
+                        <w:fldChar w:fldCharType="end"/>
+                      </w:r>
+                      <w:r>
+                        <w:rPr>
+                          <w:b/>
+                        </w:rPr>
+                        <w:t>. Snapshot of yahoo on web archive in 2000.</w:t>
+                      </w:r>
+                    </w:p>
+                  </w:txbxContent>
+                </v:textbox>
+                <w10:wrap type="square"/>
+              </v:shape>
+            </w:pict>
+          </mc:Fallback>
+        </mc:AlternateContent>
+      </w:r>
+    </w:p>
+    <w:p>
+      <w:pPr>
+        <w:ind w:left="720" w:firstLine="0"/>
+        <w:rPr>
+          <w:rStyle w:val="Emphasis"/>
+          <w:rFonts w:eastAsiaTheme="majorEastAsia"/>
+          <w:b w:val="0"/>
+          <w:iCs w:val="0"/>
+        </w:rPr>
+      </w:pPr>
+      <w:r>
+        <w:rPr>
+          <w:rStyle w:val="Emphasis"/>
+          <w:rFonts w:eastAsiaTheme="majorEastAsia"/>
+        </w:rPr>
+        <w:t xml:space="preserve">                          </w:t>
+      </w:r>
+    </w:p>
+    <w:p>
+      <w:pPr>
+        <w:ind w:left="720" w:firstLine="0"/>
+        <w:rPr>
+          <w:rStyle w:val="Emphasis"/>
+          <w:rFonts w:eastAsiaTheme="majorEastAsia"/>
+          <w:b w:val="0"/>
+          <w:iCs w:val="0"/>
+        </w:rPr>
+      </w:pPr>
+      <w:r>
+        <w:rPr>
+          <w:rStyle w:val="Emphasis"/>
+          <w:rFonts w:eastAsiaTheme="majorEastAsia"/>
+        </w:rPr>
+        <w:t xml:space="preserve">                          </w:t>
+      </w:r>
+    </w:p>
+    <w:p>
+      <w:pPr>
+        <w:numPr>
+          <w:ilvl w:val="0"/>
+          <w:numId w:val="2"/>
+        </w:numPr>
+      </w:pPr>
+      <w:r>
+        <w:rPr>
+          <w:noProof/>
+        </w:rPr>
+        <w:drawing>
+          <wp:anchor distT="0" distB="0" distL="0" distR="0" simplePos="0" relativeHeight="251662336" behindDoc="0" locked="0" layoutInCell="1" allowOverlap="1" wp14:anchorId="2FFB093C" wp14:editId="4C9E1930">
+            <wp:simplePos x="0" y="0"/>
+            <wp:positionH relativeFrom="column">
+              <wp:posOffset>3505835</wp:posOffset>
+            </wp:positionH>
+            <wp:positionV relativeFrom="paragraph">
+              <wp:posOffset>-48895</wp:posOffset>
+            </wp:positionV>
+            <wp:extent cx="2874645" cy="1395095"/>
+            <wp:effectExtent l="0" t="0" r="0" b="0"/>
+            <wp:wrapSquare wrapText="largest"/>
+            <wp:docPr id="4" name="Image4"/>
+            <wp:cNvGraphicFramePr>
+              <a:graphicFrameLocks xmlns:a="http://schemas.openxmlformats.org/drawingml/2006/main" noChangeAspect="1"/>
+            </wp:cNvGraphicFramePr>
+            <a:graphic xmlns:a="http://schemas.openxmlformats.org/drawingml/2006/main">
+              <a:graphicData uri="http://schemas.openxmlformats.org/drawingml/2006/picture">
+                <pic:pic xmlns:pic="http://schemas.openxmlformats.org/drawingml/2006/picture">
+                  <pic:nvPicPr>
+                    <pic:cNvPr id="4" name="Image4"/>
+                    <pic:cNvPicPr>
+                      <a:picLocks noChangeAspect="1" noChangeArrowheads="1"/>
+                    </pic:cNvPicPr>
+                  </pic:nvPicPr>
+                  <pic:blipFill>
+                    <a:blip r:embed="rId8"/>
+                    <a:stretch>
+                      <a:fillRect/>
+                    </a:stretch>
+                  </pic:blipFill>
+                  <pic:spPr bwMode="auto">
+                    <a:xfrm>
+                      <a:off x="0" y="0"/>
+                      <a:ext cx="2874645" cy="1395095"/>
+                    </a:xfrm>
+                    <a:prstGeom prst="rect">
+                      <a:avLst/>
+                    </a:prstGeom>
+                  </pic:spPr>
+                </pic:pic>
+              </a:graphicData>
+            </a:graphic>
+            <wp14:sizeRelH relativeFrom="margin">
+              <wp14:pctWidth>0</wp14:pctWidth>
+            </wp14:sizeRelH>
+            <wp14:sizeRelV relativeFrom="margin">
+              <wp14:pctHeight>0</wp14:pctHeight>
+            </wp14:sizeRelV>
+          </wp:anchor>
+        </w:drawing>
+      </w:r>
+      <w:r>
+        <w:rPr>
+          <w:rStyle w:val="Emphasis"/>
+          <w:rFonts w:eastAsiaTheme="majorEastAsia"/>
+          <w:bCs/>
+        </w:rPr>
+        <w:t xml:space="preserve">Bloomberg.com: </w:t>
+      </w:r>
+      <w:r>
+        <w:rPr>
+          <w:rStyle w:val="Emphasis"/>
+          <w:rFonts w:eastAsiaTheme="majorEastAsia"/>
+        </w:rPr>
+        <w:t>Bloomberg</w:t>
+      </w:r>
+      <w:r>
+        <w:rPr>
+          <w:szCs w:val="24"/>
+        </w:rPr>
+        <w:t xml:space="preserve"> delivers business and markets news, data, analysis, and video to the world, featuring stories from Businessweek and </w:t>
+      </w:r>
+      <w:r>
+        <w:rPr>
+          <w:rStyle w:val="Emphasis"/>
+          <w:rFonts w:eastAsiaTheme="majorEastAsia"/>
+        </w:rPr>
+        <w:t>Bloomberg</w:t>
+      </w:r>
+      <w:r>
+        <w:rPr>
+          <w:szCs w:val="24"/>
+        </w:rPr>
+        <w:t xml:space="preserve"> News. </w:t>
+      </w:r>
+      <w:proofErr w:type="gramStart"/>
+      <w:r>
+        <w:rPr>
+          <w:szCs w:val="24"/>
+        </w:rPr>
+        <w:t>it</w:t>
+      </w:r>
+      <w:proofErr w:type="gramEnd"/>
+      <w:r>
+        <w:rPr>
+          <w:szCs w:val="24"/>
+        </w:rPr>
+        <w:t xml:space="preserve"> was found in 1981, from 1996 to now it has 4,690,735 captures on web archive.</w:t>
+      </w:r>
+    </w:p>
+    <w:p>
+      <w:pPr>
+        <w:rPr>
+          <w:szCs w:val="24"/>
+        </w:rPr>
+      </w:pPr>
+      <w:r>
+        <w:rPr>
+          <w:noProof/>
+        </w:rPr>
+        <mc:AlternateContent>
+          <mc:Choice Requires="wps">
+            <w:drawing>
+              <wp:anchor distT="0" distB="0" distL="114300" distR="114300" simplePos="0" relativeHeight="251667456" behindDoc="0" locked="0" layoutInCell="1" allowOverlap="1" wp14:anchorId="683930D5" wp14:editId="751358E2">
+                <wp:simplePos x="0" y="0"/>
+                <wp:positionH relativeFrom="column">
+                  <wp:posOffset>3505200</wp:posOffset>
+                </wp:positionH>
+                <wp:positionV relativeFrom="paragraph">
+                  <wp:posOffset>132715</wp:posOffset>
+                </wp:positionV>
+                <wp:extent cx="2874645" cy="514350"/>
+                <wp:effectExtent l="0" t="0" r="1905" b="0"/>
+                <wp:wrapSquare wrapText="bothSides"/>
+                <wp:docPr id="11" name="Text Box 11"/>
+                <wp:cNvGraphicFramePr/>
+                <a:graphic xmlns:a="http://schemas.openxmlformats.org/drawingml/2006/main">
+                  <a:graphicData uri="http://schemas.microsoft.com/office/word/2010/wordprocessingShape">
+                    <wps:wsp>
+                      <wps:cNvSpPr txBox="1"/>
+                      <wps:spPr>
+                        <a:xfrm>
+                          <a:off x="0" y="0"/>
+                          <a:ext cx="2874645" cy="514350"/>
+                        </a:xfrm>
+                        <a:prstGeom prst="rect">
+                          <a:avLst/>
+                        </a:prstGeom>
+                        <a:solidFill>
+                          <a:prstClr val="white"/>
+                        </a:solidFill>
+                        <a:ln>
+                          <a:noFill/>
+                        </a:ln>
+                      </wps:spPr>
+                      <wps:txbx>
+                        <w:txbxContent>
+                          <w:p>
+                            <w:pPr>
+                              <w:pStyle w:val="Caption"/>
+                              <w:rPr>
+                                <w:rFonts w:cs="Times New Roman"/>
+                                <w:b/>
+                                <w:noProof/>
+                              </w:rPr>
+                            </w:pPr>
+                            <w:r>
+                              <w:rPr>
+                                <w:b/>
+                              </w:rPr>
+                              <w:t xml:space="preserve">Figure </w:t>
+                            </w:r>
+                            <w:r>
+                              <w:rPr>
+                                <w:b/>
+                              </w:rPr>
+                              <w:fldChar w:fldCharType="begin"/>
+                            </w:r>
+                            <w:r>
+                              <w:rPr>
+                                <w:b/>
+                              </w:rPr>
+                              <w:instrText xml:space="preserve"> SEQ Figure \* ARABIC </w:instrText>
+                            </w:r>
+                            <w:r>
+                              <w:rPr>
+                                <w:b/>
+                              </w:rPr>
+                              <w:fldChar w:fldCharType="separate"/>
+                            </w:r>
+                            <w:r>
+                              <w:rPr>
+                                <w:b/>
+                                <w:noProof/>
+                              </w:rPr>
+                              <w:t>3</w:t>
+                            </w:r>
+                            <w:r>
+                              <w:rPr>
+                                <w:b/>
+                              </w:rPr>
+                              <w:fldChar w:fldCharType="end"/>
+                            </w:r>
+                            <w:r>
+                              <w:rPr>
+                                <w:b/>
+                              </w:rPr>
+                              <w:t>. Snapshot of Bloomberg on web   archive in 2000.</w:t>
+                            </w:r>
+                          </w:p>
+                          <w:p>
+                            <w:pPr>
+                              <w:pStyle w:val="Caption"/>
+                              <w:rPr>
+                                <w:rFonts w:cs="Times New Roman"/>
+                                <w:b/>
+                                <w:noProof/>
+                              </w:rPr>
+                            </w:pPr>
+                          </w:p>
+                        </w:txbxContent>
+                      </wps:txbx>
+                      <wps:bodyPr rot="0" spcFirstLastPara="0" vertOverflow="overflow" horzOverflow="overflow" vert="horz" wrap="square" lIns="0" tIns="0" rIns="0" bIns="0" numCol="1" spcCol="0" rtlCol="0" fromWordArt="0" anchor="t" anchorCtr="0" forceAA="0" compatLnSpc="1">
+                        <a:prstTxWarp prst="textNoShape">
+                          <a:avLst/>
+                        </a:prstTxWarp>
+                        <a:noAutofit/>
+                      </wps:bodyPr>
+                    </wps:wsp>
+                  </a:graphicData>
+                </a:graphic>
+                <wp14:sizeRelV relativeFrom="margin">
+                  <wp14:pctHeight>0</wp14:pctHeight>
+                </wp14:sizeRelV>
+              </wp:anchor>
+            </w:drawing>
+          </mc:Choice>
+          <mc:Fallback>
+            <w:pict>
+              <v:shape w14:anchorId="683930D5" id="Text Box 11" o:spid="_x0000_s1028" type="#_x0000_t202" style="position:absolute;left:0;text-align:left;margin-left:276pt;margin-top:10.45pt;width:226.35pt;height:40.5pt;z-index:251667456;visibility:visible;mso-wrap-style:square;mso-height-percent:0;mso-wrap-distance-left:9pt;mso-wrap-distance-top:0;mso-wrap-distance-right:9pt;mso-wrap-distance-bottom:0;mso-position-horizontal:absolute;mso-position-horizontal-relative:text;mso-position-vertical:absolute;mso-position-vertical-relative:text;mso-height-percent:0;mso-height-relative:margin;v-text-anchor:top" o:gfxdata="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" stroked="f">
+                <v:textbox inset="0,0,0,0">
+                  <w:txbxContent>
+                    <w:p>
+                      <w:pPr>
+                        <w:pStyle w:val="Caption"/>
+                        <w:rPr>
+                          <w:rFonts w:cs="Times New Roman"/>
+                          <w:b/>
+                          <w:noProof/>
+                        </w:rPr>
+                      </w:pPr>
+                      <w:r>
+                        <w:rPr>
+                          <w:b/>
+                        </w:rPr>
+                        <w:t xml:space="preserve">Figure </w:t>
+                      </w:r>
+                      <w:r>
+                        <w:rPr>
+                          <w:b/>
+                        </w:rPr>
+                        <w:fldChar w:fldCharType="begin"/>
+                      </w:r>
+                      <w:r>
+                        <w:rPr>
+                          <w:b/>
+                        </w:rPr>
+                        <w:instrText xml:space="preserve"> SEQ Figure \* ARABIC </w:instrText>
+                      </w:r>
+                      <w:r>
+                        <w:rPr>
+                          <w:b/>
+                        </w:rPr>
+                        <w:fldChar w:fldCharType="separate"/>
+                      </w:r>
+                      <w:r>
+                        <w:rPr>
+                          <w:b/>
+                          <w:noProof/>
+                        </w:rPr>
+                        <w:t>3</w:t>
+                      </w:r>
+                      <w:r>
+                        <w:rPr>
+                          <w:b/>
+                        </w:rPr>
+                        <w:fldChar w:fldCharType="end"/>
+                      </w:r>
+                      <w:r>
+                        <w:rPr>
+                          <w:b/>
+                        </w:rPr>
+                        <w:t>. Snapshot of Bloomberg on web   archive in 2000.</w:t>
+                      </w:r>
+                    </w:p>
+                    <w:p>
+                      <w:pPr>
+                        <w:pStyle w:val="Caption"/>
+                        <w:rPr>
+                          <w:rFonts w:cs="Times New Roman"/>
+                          <w:b/>
+                          <w:noProof/>
+                        </w:rPr>
+                      </w:pPr>
+                    </w:p>
+                  </w:txbxContent>
+                </v:textbox>
+                <w10:wrap type="square"/>
+              </v:shape>
+            </w:pict>
+          </mc:Fallback>
+        </mc:AlternateContent>
+      </w:r>
+      <w:r>
+        <w:rPr>
+          <w:noProof/>
+        </w:rPr>
+        <mc:AlternateContent>
+          <mc:Choice Requires="wps">
+            <w:drawing>
+              <wp:anchor distT="0" distB="0" distL="114300" distR="114300" simplePos="0" relativeHeight="251666432" behindDoc="0" locked="0" layoutInCell="1" allowOverlap="1" wp14:anchorId="0245B976" wp14:editId="47E891F3">
+                <wp:simplePos x="0" y="0"/>
+                <wp:positionH relativeFrom="column">
+                  <wp:posOffset>3686175</wp:posOffset>
+                </wp:positionH>
+                <wp:positionV relativeFrom="paragraph">
+                  <wp:posOffset>151765</wp:posOffset>
+                </wp:positionV>
+                <wp:extent cx="2790825" cy="485775"/>
+                <wp:effectExtent l="0" t="0" r="9525" b="9525"/>
+                <wp:wrapSquare wrapText="bothSides"/>
+                <wp:docPr id="10" name="Text Box 10"/>
+                <wp:cNvGraphicFramePr/>
+                <a:graphic xmlns:a="http://schemas.openxmlformats.org/drawingml/2006/main">
+                  <a:graphicData uri="http://schemas.microsoft.com/office/word/2010/wordprocessingShape">
+                    <wps:wsp>
+                      <wps:cNvSpPr txBox="1"/>
+                      <wps:spPr>
+                        <a:xfrm>
+                          <a:off x="0" y="0"/>
+                          <a:ext cx="2790825" cy="485775"/>
+                        </a:xfrm>
+                        <a:prstGeom prst="rect">
+                          <a:avLst/>
+                        </a:prstGeom>
+                        <a:solidFill>
+                          <a:prstClr val="white"/>
+                        </a:solidFill>
+                        <a:ln>
+                          <a:noFill/>
+                        </a:ln>
+                      </wps:spPr>
+                      <wps:txbx>
+                        <w:txbxContent>
+                          <w:p>
+                            <w:pPr>
+                              <w:pStyle w:val="Caption"/>
+                              <w:ind w:left="0" w:firstLine="0"/>
+                              <w:rPr>
+                                <w:rFonts w:cs="Times New Roman"/>
+                                <w:noProof/>
+                              </w:rPr>
+                            </w:pPr>
+                          </w:p>
+                        </w:txbxContent>
+                      </wps:txbx>
+                      <wps:bodyPr rot="0" spcFirstLastPara="0" vertOverflow="overflow" horzOverflow="overflow" vert="horz" wrap="square" lIns="0" tIns="0" rIns="0" bIns="0" numCol="1" spcCol="0" rtlCol="0" fromWordArt="0" anchor="t" anchorCtr="0" forceAA="0" compatLnSpc="1">
+                        <a:prstTxWarp prst="textNoShape">
+                          <a:avLst/>
+                        </a:prstTxWarp>
+                        <a:noAutofit/>
+                      </wps:bodyPr>
+                    </wps:wsp>
+                  </a:graphicData>
+                </a:graphic>
+                <wp14:sizeRelH relativeFrom="margin">
+                  <wp14:pctWidth>0</wp14:pctWidth>
+                </wp14:sizeRelH>
+                <wp14:sizeRelV relativeFrom="margin">
+                  <wp14:pctHeight>0</wp14:pctHeight>
+                </wp14:sizeRelV>
+              </wp:anchor>
+            </w:drawing>
+          </mc:Choice>
+          <mc:Fallback>
+            <w:pict>
+              <v:shape w14:anchorId="0245B976" id="Text Box 10" o:spid="_x0000_s1029" type="#_x0000_t202" style="position:absolute;left:0;text-align:left;margin-left:290.25pt;margin-top:11.95pt;width:219.75pt;height:38.25pt;z-index:251666432;visibility:visible;mso-wrap-style:square;mso-width-percent:0;mso-height-percent:0;mso-wrap-distance-left:9pt;mso-wrap-distance-top:0;mso-wrap-distance-right:9pt;mso-wrap-distance-bottom:0;mso-position-horizontal:absolute;mso-position-horizontal-relative:text;mso-position-vertical:absolute;mso-position-vertical-relative:text;mso-width-percent:0;mso-height-percent:0;mso-width-relative:margin;mso-height-relative:margin;v-text-anchor:top" o:gfxdata="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" stroked="f">
+                <v:textbox inset="0,0,0,0">
+                  <w:txbxContent>
+                    <w:p>
+                      <w:pPr>
+                        <w:pStyle w:val="Caption"/>
+                        <w:ind w:left="0" w:firstLine="0"/>
+                        <w:rPr>
+                          <w:rFonts w:cs="Times New Roman"/>
+                          <w:noProof/>
+                        </w:rPr>
+                      </w:pPr>
+                    </w:p>
+                  </w:txbxContent>
+                </v:textbox>
+                <w10:wrap type="square"/>
+              </v:shape>
+            </w:pict>
+          </mc:Fallback>
+        </mc:AlternateContent>
+      </w:r>
+    </w:p>
+    <w:p>
+      <w:pPr>
+        <w:rPr>
+          <w:szCs w:val="24"/>
+        </w:rPr>
+      </w:pPr>
+      <w:r>
+        <w:rPr>
+          <w:szCs w:val="24"/>
+        </w:rPr>
+        <w:t xml:space="preserve">                                                                                 </w:t>
+      </w:r>
+    </w:p>
+    <w:p>
+      <w:pPr>
+        <w:ind w:left="720" w:firstLine="0"/>
+      </w:pPr>
+    </w:p>
+    <w:p>
+      <w:pPr>
+        <w:ind w:left="720" w:firstLine="0"/>
+      </w:pPr>
+    </w:p>
+    <w:p>
+      <w:pPr>
+        <w:numPr>
+          <w:ilvl w:val="0"/>
+          <w:numId w:val="2"/>
+        </w:numPr>
+      </w:pPr>
+      <w:r>
+        <w:rPr>
+          <w:noProof/>
+        </w:rPr>
+        <w:drawing>
+          <wp:anchor distT="0" distB="0" distL="0" distR="0" simplePos="0" relativeHeight="251663360" behindDoc="0" locked="0" layoutInCell="1" allowOverlap="1" wp14:anchorId="4033E5F4" wp14:editId="2209A7D8">
+            <wp:simplePos x="0" y="0"/>
+            <wp:positionH relativeFrom="column">
+              <wp:posOffset>3966845</wp:posOffset>
+            </wp:positionH>
+            <wp:positionV relativeFrom="paragraph">
+              <wp:posOffset>30480</wp:posOffset>
+            </wp:positionV>
+            <wp:extent cx="2891155" cy="1245870"/>
+            <wp:effectExtent l="0" t="0" r="4445" b="0"/>
+            <wp:wrapSquare wrapText="largest"/>
+            <wp:docPr id="5" name="Image5"/>
+            <wp:cNvGraphicFramePr>
+              <a:graphicFrameLocks xmlns:a="http://schemas.openxmlformats.org/drawingml/2006/main" noChangeAspect="1"/>
+            </wp:cNvGraphicFramePr>
+            <a:graphic xmlns:a="http://schemas.openxmlformats.org/drawingml/2006/main">
+              <a:graphicData uri="http://schemas.openxmlformats.org/drawingml/2006/picture">
+                <pic:pic xmlns:pic="http://schemas.openxmlformats.org/drawingml/2006/picture">
+                  <pic:nvPicPr>
+                    <pic:cNvPr id="5" name="Image5"/>
+                    <pic:cNvPicPr>
+                      <a:picLocks noChangeAspect="1" noChangeArrowheads="1"/>
+                    </pic:cNvPicPr>
+                  </pic:nvPicPr>
+                  <pic:blipFill>
+                    <a:blip r:embed="rId9"/>
+                    <a:stretch>
+                      <a:fillRect/>
+                    </a:stretch>
+                  </pic:blipFill>
+                  <pic:spPr bwMode="auto">
+                    <a:xfrm>
+                      <a:off x="0" y="0"/>
+                      <a:ext cx="2891155" cy="1245870"/>
+                    </a:xfrm>
+                    <a:prstGeom prst="rect">
+                      <a:avLst/>
+                    </a:prstGeom>
+                  </pic:spPr>
+                </pic:pic>
+              </a:graphicData>
+            </a:graphic>
+            <wp14:sizeRelH relativeFrom="margin">
+              <wp14:pctWidth>0</wp14:pctWidth>
+            </wp14:sizeRelH>
+            <wp14:sizeRelV relativeFrom="margin">
+              <wp14:pctHeight>0</wp14:pctHeight>
+            </wp14:sizeRelV>
+          </wp:anchor>
+        </w:drawing>
+      </w:r>
+      <w:r>
+        <w:rPr>
+          <w:b/>
+          <w:szCs w:val="24"/>
+        </w:rPr>
+        <w:t>Reference</w:t>
+      </w:r>
+      <w:r>
+        <w:rPr>
+          <w:szCs w:val="24"/>
+        </w:rPr>
+        <w:t>.</w:t>
+      </w:r>
+      <w:r>
+        <w:rPr>
+          <w:b/>
+          <w:bCs/>
+          <w:szCs w:val="24"/>
+        </w:rPr>
+        <w:t>com:</w:t>
+      </w:r>
+      <w:r>
+        <w:rPr>
+          <w:szCs w:val="24"/>
+        </w:rPr>
+        <w:t xml:space="preserve"> is an online encyclopedia that organizes content that uses a question-and-answer format. Articles are organized into hierarchical categories. Before IAC restructured the site following an acquisition in 2008, </w:t>
+      </w:r>
+      <w:r>
+        <w:rPr>
+          <w:b/>
+          <w:szCs w:val="24"/>
+        </w:rPr>
+        <w:t>Reference</w:t>
+      </w:r>
+      <w:r>
+        <w:rPr>
+          <w:szCs w:val="24"/>
+        </w:rPr>
+        <w:t xml:space="preserve">.com comprised multiple </w:t>
+      </w:r>
+      <w:r>
+        <w:rPr>
+          <w:b/>
+          <w:szCs w:val="24"/>
+        </w:rPr>
+        <w:t>reference</w:t>
+      </w:r>
+      <w:r>
+        <w:rPr>
+          <w:szCs w:val="24"/>
+        </w:rPr>
+        <w:t xml:space="preserve"> works, and disclosed its sources. The figure to the left is its snapshot since 2005, it has 14,836 captures on web archive.</w:t>
+      </w:r>
+    </w:p>
+    <w:p>
+      <w:pPr>
+        <w:rPr>
+          <w:szCs w:val="24"/>
+        </w:rPr>
+      </w:pPr>
+      <w:r>
+        <w:rPr>
+          <w:noProof/>
+        </w:rPr>
+        <mc:AlternateContent>
+          <mc:Choice Requires="wps">
+            <w:drawing>
+              <wp:anchor distT="0" distB="0" distL="114300" distR="114300" simplePos="0" relativeHeight="251668480" behindDoc="0" locked="0" layoutInCell="1" allowOverlap="1" wp14:anchorId="6778DA04" wp14:editId="2250AF69">
+                <wp:simplePos x="0" y="0"/>
+                <wp:positionH relativeFrom="page">
+                  <wp:align>right</wp:align>
+                </wp:positionH>
+                <wp:positionV relativeFrom="paragraph">
+                  <wp:posOffset>6350</wp:posOffset>
+                </wp:positionV>
+                <wp:extent cx="2891155" cy="457200"/>
+                <wp:effectExtent l="0" t="0" r="4445" b="0"/>
+                <wp:wrapSquare wrapText="bothSides"/>
+                <wp:docPr id="12" name="Text Box 12"/>
+                <wp:cNvGraphicFramePr/>
+                <a:graphic xmlns:a="http://schemas.openxmlformats.org/drawingml/2006/main">
+                  <a:graphicData uri="http://schemas.microsoft.com/office/word/2010/wordprocessingShape">
+                    <wps:wsp>
+                      <wps:cNvSpPr txBox="1"/>
+                      <wps:spPr>
+                        <a:xfrm>
+                          <a:off x="0" y="0"/>
+                          <a:ext cx="2891155" cy="457200"/>
+                        </a:xfrm>
+                        <a:prstGeom prst="rect">
+                          <a:avLst/>
+                        </a:prstGeom>
+                        <a:solidFill>
+                          <a:prstClr val="white"/>
+                        </a:solidFill>
+                        <a:ln>
+                          <a:noFill/>
+                        </a:ln>
+                      </wps:spPr>
+                      <wps:txbx>
+                        <w:txbxContent>
+                          <w:p>
+                            <w:pPr>
+                              <w:pStyle w:val="Caption"/>
+                              <w:rPr>
+                                <w:rFonts w:cs="Times New Roman"/>
+                                <w:b/>
+                                <w:noProof/>
+                              </w:rPr>
+                            </w:pPr>
+                            <w:r>
+                              <w:rPr>
+                                <w:b/>
+                              </w:rPr>
+                              <w:t xml:space="preserve">Figure </w:t>
+                            </w:r>
+                            <w:r>
+                              <w:rPr>
+                                <w:b/>
+                              </w:rPr>
+                              <w:fldChar w:fldCharType="begin"/>
+                            </w:r>
+                            <w:r>
+                              <w:rPr>
+                                <w:b/>
+                              </w:rPr>
+                              <w:instrText xml:space="preserve"> SEQ Figure \* ARABIC </w:instrText>
+                            </w:r>
+                            <w:r>
+                              <w:rPr>
+                                <w:b/>
+                              </w:rPr>
+                              <w:fldChar w:fldCharType="separate"/>
+                            </w:r>
+                            <w:r>
+                              <w:rPr>
+                                <w:b/>
+                                <w:noProof/>
+                              </w:rPr>
+                              <w:t>4</w:t>
+                            </w:r>
+                            <w:r>
+                              <w:rPr>
+                                <w:b/>
+                              </w:rPr>
+                              <w:fldChar w:fldCharType="end"/>
+                            </w:r>
+                            <w:r>
+                              <w:rPr>
+                                <w:b/>
+                              </w:rPr>
+                              <w:t xml:space="preserve"> Snapshot of Reference.com on web   archive in 2004.</w:t>
+                            </w:r>
+                          </w:p>
+                          <w:p>
+                            <w:pPr>
+                              <w:pStyle w:val="Caption"/>
+                              <w:rPr>
+                                <w:rFonts w:cs="Times New Roman"/>
+                                <w:b/>
+                                <w:noProof/>
+                              </w:rPr>
+                            </w:pPr>
+                          </w:p>
+                        </w:txbxContent>
+                      </wps:txbx>
+                      <wps:bodyPr rot="0" spcFirstLastPara="0" vertOverflow="overflow" horzOverflow="overflow" vert="horz" wrap="square" lIns="0" tIns="0" rIns="0" bIns="0" numCol="1" spcCol="0" rtlCol="0" fromWordArt="0" anchor="t" anchorCtr="0" forceAA="0" compatLnSpc="1">
+                        <a:prstTxWarp prst="textNoShape">
+                          <a:avLst/>
+                        </a:prstTxWarp>
+                        <a:noAutofit/>
+                      </wps:bodyPr>
+                    </wps:wsp>
+                  </a:graphicData>
+                </a:graphic>
+                <wp14:sizeRelV relativeFrom="margin">
+                  <wp14:pctHeight>0</wp14:pctHeight>
+                </wp14:sizeRelV>
+              </wp:anchor>
+            </w:drawing>
+          </mc:Choice>
+          <mc:Fallback>
+            <w:pict>
+              <v:shape w14:anchorId="6778DA04" id="Text Box 12" o:spid="_x0000_s1030" type="#_x0000_t202" style="position:absolute;left:0;text-align:left;margin-left:176.45pt;margin-top:.5pt;width:227.65pt;height:36pt;z-index:251668480;visibility:visible;mso-wrap-style:square;mso-height-percent:0;mso-wrap-distance-left:9pt;mso-wrap-distance-top:0;mso-wrap-distance-right:9pt;mso-wrap-distance-bottom:0;mso-position-horizontal:right;mso-position-horizontal-relative:page;mso-position-vertical:absolute;mso-position-vertical-relative:text;mso-height-percent:0;mso-height-relative:margin;v-text-anchor:top" o:gfxdata="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" stroked="f">
+                <v:textbox inset="0,0,0,0">
+                  <w:txbxContent>
+                    <w:p>
+                      <w:pPr>
+                        <w:pStyle w:val="Caption"/>
+                        <w:rPr>
+                          <w:rFonts w:cs="Times New Roman"/>
+                          <w:b/>
+                          <w:noProof/>
+                        </w:rPr>
+                      </w:pPr>
+                      <w:r>
+                        <w:rPr>
+                          <w:b/>
+                        </w:rPr>
+                        <w:t xml:space="preserve">Figure </w:t>
+                      </w:r>
+                      <w:r>
+                        <w:rPr>
+                          <w:b/>
+                        </w:rPr>
+                        <w:fldChar w:fldCharType="begin"/>
+                      </w:r>
+                      <w:r>
+                        <w:rPr>
+                          <w:b/>
+                        </w:rPr>
+                        <w:instrText xml:space="preserve"> SEQ Figure \* ARABIC </w:instrText>
+                      </w:r>
+                      <w:r>
+                        <w:rPr>
+                          <w:b/>
+                        </w:rPr>
+                        <w:fldChar w:fldCharType="separate"/>
+                      </w:r>
+                      <w:r>
+                        <w:rPr>
+                          <w:b/>
+                          <w:noProof/>
+                        </w:rPr>
+                        <w:t>4</w:t>
+                      </w:r>
+                      <w:r>
+                        <w:rPr>
+                          <w:b/>
+                        </w:rPr>
+                        <w:fldChar w:fldCharType="end"/>
+                      </w:r>
+                      <w:r>
+                        <w:rPr>
+                          <w:b/>
+                        </w:rPr>
+                        <w:t xml:space="preserve"> Snapshot of Reference.com on web   archive in 2004.</w:t>
+                      </w:r>
+                    </w:p>
+                    <w:p>
+                      <w:pPr>
+                        <w:pStyle w:val="Caption"/>
+                        <w:rPr>
+                          <w:rFonts w:cs="Times New Roman"/>
+                          <w:b/>
+                          <w:noProof/>
+                        </w:rPr>
+                      </w:pPr>
+                    </w:p>
+                  </w:txbxContent>
+                </v:textbox>
+                <w10:wrap type="square" anchorx="page"/>
+              </v:shape>
+            </w:pict>
+          </mc:Fallback>
+        </mc:AlternateContent>
+      </w:r>
+    </w:p>
+    <w:p>
+      <w:pPr>
+        <w:rPr>
+          <w:szCs w:val="24"/>
+        </w:rPr>
+      </w:pPr>
+    </w:p>
+    <w:p>
+      <w:pPr>
+        <w:rPr>
+          <w:szCs w:val="24"/>
+        </w:rPr>
+      </w:pPr>
+    </w:p>
+    <w:p>
+      <w:pPr>
+        <w:numPr>
+          <w:ilvl w:val="0"/>
+          <w:numId w:val="2"/>
+        </w:numPr>
+        <w:rPr>
+          <w:szCs w:val="24"/>
+        </w:rPr>
+      </w:pPr>
+      <w:r>
+        <w:rPr>
+          <w:b/>
+          <w:bCs/>
+          <w:szCs w:val="24"/>
+        </w:rPr>
+        <w:lastRenderedPageBreak/>
+        <w:t xml:space="preserve">WikiHow: </w:t>
+      </w:r>
+      <w:r>
+        <w:rPr>
+          <w:szCs w:val="24"/>
+        </w:rPr>
+        <w:t>An online wiki-style community consisting of an extensive database of how-to guides. The website aims to create the world's most helpful how-to instructions to enable everyone in the world to learn how to do anything.</w:t>
+      </w:r>
+    </w:p>
+    <w:p>
+      <w:pPr>
+        <w:ind w:left="720" w:firstLine="0"/>
+        <w:rPr>
+          <w:szCs w:val="24"/>
+        </w:rPr>
+      </w:pPr>
+    </w:p>
+    <w:p>
+      <w:pPr>
+        <w:keepNext/>
+        <w:ind w:left="720" w:firstLine="0"/>
+      </w:pPr>
+      <w:r>
+        <w:rPr>
+          <w:noProof/>
+          <w:szCs w:val="24"/>
+        </w:rPr>
+        <w:drawing>
+          <wp:inline distT="0" distB="0" distL="0" distR="0" wp14:anchorId="0C660E76" wp14:editId="42458B00">
+            <wp:extent cx="6398061" cy="1532890"/>
+            <wp:effectExtent l="0" t="0" r="3175" b="0"/>
+            <wp:docPr id="7" name="Picture 7" descr="C:\Users\Windows\Pictures\Screenshots\Screenshot (21).png"/>
+            <wp:cNvGraphicFramePr>
+              <a:graphicFrameLocks xmlns:a="http://schemas.openxmlformats.org/drawingml/2006/main" noChangeAspect="1"/>
+            </wp:cNvGraphicFramePr>
+            <a:graphic xmlns:a="http://schemas.openxmlformats.org/drawingml/2006/main">
+              <a:graphicData uri="http://schemas.openxmlformats.org/drawingml/2006/picture">
+                <pic:pic xmlns:pic="http://schemas.openxmlformats.org/drawingml/2006/picture">
+                  <pic:nvPicPr>
+                    <pic:cNvPr id="0" name="Picture 1" descr="C:\Users\Windows\Pictures\Screenshots\Screenshot (21).png"/>
+                    <pic:cNvPicPr>
+                      <a:picLocks noChangeAspect="1" noChangeArrowheads="1"/>
+                    </pic:cNvPicPr>
+                  </pic:nvPicPr>
+                  <pic:blipFill>
+                    <a:blip r:embed="rId10">
+                      <a:extLst>
+                        <a:ext uri="{28A0092B-C50C-407E-A947-70E740481C1C}">
+                          <a14:useLocalDpi xmlns:a14="http://schemas.microsoft.com/office/drawing/2010/main" val="0"/>
+                        </a:ext>
+                      </a:extLst>
+                    </a:blip>
+                    <a:srcRect/>
+                    <a:stretch>
+                      <a:fillRect/>
+                    </a:stretch>
+                  </pic:blipFill>
+                  <pic:spPr bwMode="auto">
+                    <a:xfrm>
+                      <a:off x="0" y="0"/>
+                      <a:ext cx="6767667" cy="1621443"/>
+                    </a:xfrm>
+                    <a:prstGeom prst="rect">
+                      <a:avLst/>
+                    </a:prstGeom>
+                    <a:noFill/>
+                    <a:ln>
+                      <a:noFill/>
+                    </a:ln>
+                  </pic:spPr>
+                </pic:pic>
+              </a:graphicData>
+            </a:graphic>
+          </wp:inline>
+        </w:drawing>
+      </w:r>
+    </w:p>
+    <w:p>
+      <w:pPr>
+        <w:pStyle w:val="Caption"/>
+        <w:rPr>
+          <w:rFonts w:cs="Times New Roman"/>
+          <w:b/>
+          <w:noProof/>
+        </w:rPr>
+      </w:pPr>
+      <w:r>
+        <w:rPr>
+          <w:b/>
+        </w:rPr>
+        <w:t xml:space="preserve">Figure </w:t>
+      </w:r>
+      <w:r>
+        <w:rPr>
+          <w:b/>
+        </w:rPr>
+        <w:fldChar w:fldCharType="begin"/>
+      </w:r>
+      <w:r>
+        <w:rPr>
+          <w:b/>
+        </w:rPr>
+        <w:instrText xml:space="preserve"> SEQ Figure \* ARABIC </w:instrText>
+      </w:r>
+      <w:r>
+        <w:rPr>
+          <w:b/>
+        </w:rPr>
+        <w:fldChar w:fldCharType="separate"/>
+      </w:r>
+      <w:r>
+        <w:rPr>
+          <w:b/>
+          <w:noProof/>
+        </w:rPr>
+        <w:t>5</w:t>
+      </w:r>
+      <w:r>
+        <w:rPr>
+          <w:b/>
+        </w:rPr>
+        <w:fldChar w:fldCharType="end"/>
+      </w:r>
+      <w:r>
+        <w:rPr>
+          <w:b/>
+        </w:rPr>
+        <w:t xml:space="preserve"> Snapshot of WikiHow on web archive in 2007.</w:t>
+      </w:r>
+    </w:p>
+    <w:p>
+      <w:pPr>
+        <w:pStyle w:val="Caption"/>
+        <w:rPr>
+          <w:b/>
+        </w:rPr>
+      </w:pPr>
+    </w:p>
+    <w:p>
+      <w:pPr>
+        <w:rPr>
+          <w:szCs w:val="24"/>
+        </w:rPr>
+      </w:pPr>
+    </w:p>
+    <w:p>
+      <w:pPr>
+        <w:numPr>
+          <w:ilvl w:val="0"/>
+          <w:numId w:val="2"/>
+        </w:numPr>
+        <w:rPr>
+          <w:b/>
+          <w:bCs/>
+          <w:szCs w:val="24"/>
+        </w:rPr>
+      </w:pPr>
+      <w:r>
+        <w:rPr>
+          <w:b/>
+          <w:bCs/>
+          <w:szCs w:val="24"/>
+        </w:rPr>
+        <w:t xml:space="preserve">Youtube.com. </w:t>
+      </w:r>
+      <w:r>
+        <w:rPr>
+          <w:szCs w:val="24"/>
+        </w:rPr>
+        <w:t>There is nothing to do when the first days you tube was found only a homepage requires some users’ credentials to logging.</w:t>
+      </w:r>
+    </w:p>
+    <w:p>
+      <w:pPr>
+        <w:ind w:firstLine="0"/>
+        <w:rPr>
+          <w:sz w:val="28"/>
+          <w:szCs w:val="28"/>
+        </w:rPr>
+      </w:pPr>
+      <w:r>
+        <w:rPr>
+          <w:noProof/>
+        </w:rPr>
+        <w:drawing>
+          <wp:anchor distT="0" distB="0" distL="0" distR="0" simplePos="0" relativeHeight="251659264" behindDoc="0" locked="0" layoutInCell="1" allowOverlap="1" wp14:anchorId="00F25971" wp14:editId="6C5E00BE">
+            <wp:simplePos x="0" y="0"/>
+            <wp:positionH relativeFrom="column">
+              <wp:posOffset>504825</wp:posOffset>
+            </wp:positionH>
+            <wp:positionV relativeFrom="paragraph">
+              <wp:posOffset>7620</wp:posOffset>
+            </wp:positionV>
+            <wp:extent cx="3914775" cy="1457325"/>
+            <wp:effectExtent l="0" t="0" r="9525" b="9525"/>
+            <wp:wrapSquare wrapText="largest"/>
+            <wp:docPr id="6" name="Image1"/>
+            <wp:cNvGraphicFramePr>
+              <a:graphicFrameLocks xmlns:a="http://schemas.openxmlformats.org/drawingml/2006/main" noChangeAspect="1"/>
+            </wp:cNvGraphicFramePr>
+            <a:graphic xmlns:a="http://schemas.openxmlformats.org/drawingml/2006/main">
+              <a:graphicData uri="http://schemas.openxmlformats.org/drawingml/2006/picture">
+                <pic:pic xmlns:pic="http://schemas.openxmlformats.org/drawingml/2006/picture">
+                  <pic:nvPicPr>
+                    <pic:cNvPr id="6" name="Image1"/>
+                    <pic:cNvPicPr>
+                      <a:picLocks noChangeAspect="1" noChangeArrowheads="1"/>
+                    </pic:cNvPicPr>
+                  </pic:nvPicPr>
+                  <pic:blipFill>
+                    <a:blip r:embed="rId11"/>
+                    <a:stretch>
+                      <a:fillRect/>
+                    </a:stretch>
+                  </pic:blipFill>
+                  <pic:spPr bwMode="auto">
+                    <a:xfrm>
+                      <a:off x="0" y="0"/>
+                      <a:ext cx="3914775" cy="1457325"/>
+                    </a:xfrm>
+                    <a:prstGeom prst="rect">
+                      <a:avLst/>
+                    </a:prstGeom>
+                  </pic:spPr>
+                </pic:pic>
+              </a:graphicData>
+            </a:graphic>
+            <wp14:sizeRelH relativeFrom="margin">
+              <wp14:pctWidth>0</wp14:pctWidth>
+            </wp14:sizeRelH>
+          </wp:anchor>
+        </w:drawing>
+      </w:r>
+    </w:p>
+    <w:p>
+      <w:pPr>
+        <w:ind w:left="720" w:firstLine="0"/>
+        <w:rPr>
+          <w:sz w:val="28"/>
+          <w:szCs w:val="28"/>
+        </w:rPr>
+      </w:pPr>
+    </w:p>
+    <w:p>
+      <w:pPr>
+        <w:ind w:left="720" w:firstLine="0"/>
+      </w:pPr>
+    </w:p>
+    <w:p>
+      <w:pPr>
+        <w:spacing w:after="642"/>
+        <w:ind w:right="20"/>
+        <w:rPr>
+          <w:b/>
+          <w:sz w:val="40"/>
+          <w:szCs w:val="40"/>
+        </w:rPr>
+      </w:pPr>
+    </w:p>
+    <w:p>
+      <w:pPr>
+        <w:pStyle w:val="Heading1"/>
+        <w:ind w:left="20"/>
+      </w:pPr>
+      <w:bookmarkStart w:id="6" w:name="_Toc34333984"/>
+      <w:r>
+        <w:rPr>
+          <w:noProof/>
+        </w:rPr>
+        <mc:AlternateContent>
+          <mc:Choice Requires="wps">
+            <w:drawing>
+              <wp:anchor distT="0" distB="0" distL="114300" distR="114300" simplePos="0" relativeHeight="251669504" behindDoc="0" locked="0" layoutInCell="1" allowOverlap="1" wp14:anchorId="6D4F57CE" wp14:editId="17E87D0A">
+                <wp:simplePos x="0" y="0"/>
+                <wp:positionH relativeFrom="column">
+                  <wp:posOffset>504825</wp:posOffset>
+                </wp:positionH>
+                <wp:positionV relativeFrom="paragraph">
+                  <wp:posOffset>129540</wp:posOffset>
+                </wp:positionV>
+                <wp:extent cx="3914775" cy="514350"/>
+                <wp:effectExtent l="0" t="0" r="9525" b="0"/>
+                <wp:wrapSquare wrapText="bothSides"/>
+                <wp:docPr id="13" name="Text Box 13"/>
+                <wp:cNvGraphicFramePr/>
+                <a:graphic xmlns:a="http://schemas.openxmlformats.org/drawingml/2006/main">
+                  <a:graphicData uri="http://schemas.microsoft.com/office/word/2010/wordprocessingShape">
+                    <wps:wsp>
+                      <wps:cNvSpPr txBox="1"/>
+                      <wps:spPr>
+                        <a:xfrm>
+                          <a:off x="0" y="0"/>
+                          <a:ext cx="3914775" cy="514350"/>
+                        </a:xfrm>
+                        <a:prstGeom prst="rect">
+                          <a:avLst/>
+                        </a:prstGeom>
+                        <a:solidFill>
+                          <a:prstClr val="white"/>
+                        </a:solidFill>
+                        <a:ln>
+                          <a:noFill/>
+                        </a:ln>
+                      </wps:spPr>
+                      <wps:txbx>
+                        <w:txbxContent>
+                          <w:p>
+                            <w:pPr>
+                              <w:pStyle w:val="Caption"/>
+                              <w:rPr>
+                                <w:rFonts w:cs="Times New Roman"/>
+                                <w:b/>
+                                <w:noProof/>
+                              </w:rPr>
+                            </w:pPr>
+                            <w:r>
+                              <w:rPr>
+                                <w:b/>
+                              </w:rPr>
+                              <w:t xml:space="preserve">Figure </w:t>
+                            </w:r>
+                            <w:r>
+                              <w:rPr>
+                                <w:b/>
+                              </w:rPr>
+                              <w:fldChar w:fldCharType="begin"/>
+                            </w:r>
+                            <w:r>
+                              <w:rPr>
+                                <w:b/>
+                              </w:rPr>
+                              <w:instrText xml:space="preserve"> SEQ Figure \* ARABIC </w:instrText>
+                            </w:r>
+                            <w:r>
+                              <w:rPr>
+                                <w:b/>
+                              </w:rPr>
+                              <w:fldChar w:fldCharType="separate"/>
+                            </w:r>
+                            <w:r>
+                              <w:rPr>
+                                <w:b/>
+                                <w:noProof/>
+                              </w:rPr>
+                              <w:t>6</w:t>
+                            </w:r>
+                            <w:r>
+                              <w:rPr>
+                                <w:b/>
+                              </w:rPr>
+                              <w:fldChar w:fldCharType="end"/>
+                            </w:r>
+                            <w:r>
+                              <w:rPr>
+                                <w:b/>
+                              </w:rPr>
+                              <w:t xml:space="preserve"> Snapshot of YouTube on web archive on early development</w:t>
+                            </w:r>
+                          </w:p>
+                        </w:txbxContent>
+                      </wps:txbx>
+                      <wps:bodyPr rot="0" spcFirstLastPara="0" vertOverflow="overflow" horzOverflow="overflow" vert="horz" wrap="square" lIns="0" tIns="0" rIns="0" bIns="0" numCol="1" spcCol="0" rtlCol="0" fromWordArt="0" anchor="t" anchorCtr="0" forceAA="0" compatLnSpc="1">
+                        <a:prstTxWarp prst="textNoShape">
+                          <a:avLst/>
+                        </a:prstTxWarp>
+                        <a:noAutofit/>
+                      </wps:bodyPr>
+                    </wps:wsp>
+                  </a:graphicData>
+                </a:graphic>
+                <wp14:sizeRelV relativeFrom="margin">
+                  <wp14:pctHeight>0</wp14:pctHeight>
+                </wp14:sizeRelV>
+              </wp:anchor>
+            </w:drawing>
+          </mc:Choice>
+          <mc:Fallback>
+            <w:pict>
+              <v:shape w14:anchorId="6D4F57CE" id="Text Box 13" o:spid="_x0000_s1031" type="#_x0000_t202" style="position:absolute;left:0;text-align:left;margin-left:39.75pt;margin-top:10.2pt;width:308.25pt;height:40.5pt;z-index:251669504;visibility:visible;mso-wrap-style:square;mso-height-percent:0;mso-wrap-distance-left:9pt;mso-wrap-distance-top:0;mso-wrap-distance-right:9pt;mso-wrap-distance-bottom:0;mso-position-horizontal:absolute;mso-position-horizontal-relative:text;mso-position-vertical:absolute;mso-position-vertical-relative:text;mso-height-percent:0;mso-height-relative:margin;v-text-anchor:top" o:gfxdata="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" stroked="f">
+                <v:textbox inset="0,0,0,0">
+                  <w:txbxContent>
+                    <w:p>
+                      <w:pPr>
+                        <w:pStyle w:val="Caption"/>
+                        <w:rPr>
+                          <w:rFonts w:cs="Times New Roman"/>
+                          <w:b/>
+                          <w:noProof/>
+                        </w:rPr>
+                      </w:pPr>
+                      <w:r>
+                        <w:rPr>
+                          <w:b/>
+                        </w:rPr>
+                        <w:t xml:space="preserve">Figure </w:t>
+                      </w:r>
+                      <w:r>
+                        <w:rPr>
+                          <w:b/>
+                        </w:rPr>
+                        <w:fldChar w:fldCharType="begin"/>
+                      </w:r>
+                      <w:r>
+                        <w:rPr>
+                          <w:b/>
+                        </w:rPr>
+                        <w:instrText xml:space="preserve"> SEQ Figure \* ARABIC </w:instrText>
+                      </w:r>
+                      <w:r>
+                        <w:rPr>
+                          <w:b/>
+                        </w:rPr>
+                        <w:fldChar w:fldCharType="separate"/>
+                      </w:r>
+                      <w:r>
+                        <w:rPr>
+                          <w:b/>
+                          <w:noProof/>
+                        </w:rPr>
+                        <w:t>6</w:t>
+                      </w:r>
+                      <w:r>
+                        <w:rPr>
+                          <w:b/>
+                        </w:rPr>
+                        <w:fldChar w:fldCharType="end"/>
+                      </w:r>
+                      <w:r>
+                        <w:rPr>
+                          <w:b/>
+                        </w:rPr>
+                        <w:t xml:space="preserve"> Snapshot of YouTube on web archive on early development</w:t>
+                      </w:r>
+                    </w:p>
+                  </w:txbxContent>
+                </v:textbox>
+                <w10:wrap type="square"/>
+              </v:shape>
+            </w:pict>
+          </mc:Fallback>
+        </mc:AlternateContent>
+      </w:r>
+      <w:bookmarkEnd w:id="6"/>
+    </w:p>
+    <w:p>
+      <w:pPr>
+        <w:rPr>
+          <w:szCs w:val="24"/>
+        </w:rPr>
+      </w:pPr>
     </w:p>
     <w:p>
       <w:pPr>
@@ -569,6 +2625,95 @@
 <file path=word/numbering.xml><?xml version="1.0" encoding="utf-8"?>
 <w:numbering xmlns:wpc="http://schemas.microsoft.com/office/word/2010/wordprocessingCanvas" xmlns:cx="http://schemas.microsoft.com/office/drawing/2014/chartex" xmlns:cx1="http://schemas.microsoft.com/office/drawing/2015/9/8/chartex" xmlns:mc="http://schemas.openxmlformats.org/markup-compatibility/2006" xmlns:o="urn:schemas-microsoft-com:office:office" xmlns:r="http://schemas.openxmlformats.org/officeDocument/2006/relationships" xmlns:m="http://schemas.openxmlformats.org/officeDocument/2006/math" xmlns:v="urn:schemas-microsoft-com:vml" xmlns:wp14="http://schemas.microsoft.com/office/word/2010/wordprocessingDrawing" xmlns:wp="http://schemas.openxmlformats.org/drawingml/2006/wordprocessingDrawing" xmlns:w10="urn:schemas-microsoft-com:office:word" xmlns:w="http://schemas.openxmlformats.org/wordprocessingml/2006/main" xmlns:w14="http://schemas.microsoft.com/office/word/2010/wordml" xmlns:w15="http://schemas.microsoft.com/office/word/2012/wordml" xmlns:w16se="http://schemas.microsoft.com/office/word/2015/wordml/symex" xmlns:wpg="http://schemas.microsoft.com/office/word/2010/wordprocessingGroup" xmlns:wpi="http://schemas.microsoft.com/office/word/2010/wordprocessingInk" xmlns:wne="http://schemas.microsoft.com/office/word/2006/wordml" xmlns:wps="http://schemas.microsoft.com/office/word/2010/wordprocessingShape" mc:Ignorable="w14 w15 w16se wp14">
   <w:abstractNum w:abstractNumId="0" w15:restartNumberingAfterBreak="0">
+    <w:nsid w:val="3D4676AD"/>
+    <w:multiLevelType w:val="hybridMultilevel"/>
+    <w:tmpl w:val="6A7441D2"/>
+    <w:lvl w:ilvl="0" w:tplc="0409000F">
+      <w:start w:val="1"/>
+      <w:numFmt w:val="decimal"/>
+      <w:lvlText w:val="%1."/>
+      <w:lvlJc w:val="left"/>
+      <w:pPr>
+        <w:ind w:left="720" w:hanging="360"/>
+      </w:pPr>
+      <w:rPr>
+        <w:rFonts w:hint="default"/>
+      </w:rPr>
+    </w:lvl>
+    <w:lvl w:ilvl="1" w:tplc="04090019" w:tentative="1">
+      <w:start w:val="1"/>
+      <w:numFmt w:val="lowerLetter"/>
+      <w:lvlText w:val="%2."/>
+      <w:lvlJc w:val="left"/>
+      <w:pPr>
+        <w:ind w:left="1440" w:hanging="360"/>
+      </w:pPr>
+    </w:lvl>
+    <w:lvl w:ilvl="2" w:tplc="0409001B" w:tentative="1">
+      <w:start w:val="1"/>
+      <w:numFmt w:val="lowerRoman"/>
+      <w:lvlText w:val="%3."/>
+      <w:lvlJc w:val="right"/>
+      <w:pPr>
+        <w:ind w:left="2160" w:hanging="180"/>
+      </w:pPr>
+    </w:lvl>
+    <w:lvl w:ilvl="3" w:tplc="0409000F" w:tentative="1">
+      <w:start w:val="1"/>
+      <w:numFmt w:val="decimal"/>
+      <w:lvlText w:val="%4."/>
+      <w:lvlJc w:val="left"/>
+      <w:pPr>
+        <w:ind w:left="2880" w:hanging="360"/>
+      </w:pPr>
+    </w:lvl>
+    <w:lvl w:ilvl="4" w:tplc="04090019" w:tentative="1">
+      <w:start w:val="1"/>
+      <w:numFmt w:val="lowerLetter"/>
+      <w:lvlText w:val="%5."/>
+      <w:lvlJc w:val="left"/>
+      <w:pPr>
+        <w:ind w:left="3600" w:hanging="360"/>
+      </w:pPr>
+    </w:lvl>
+    <w:lvl w:ilvl="5" w:tplc="0409001B" w:tentative="1">
+      <w:start w:val="1"/>
+      <w:numFmt w:val="lowerRoman"/>
+      <w:lvlText w:val="%6."/>
+      <w:lvlJc w:val="right"/>
+      <w:pPr>
+        <w:ind w:left="4320" w:hanging="180"/>
+      </w:pPr>
+    </w:lvl>
+    <w:lvl w:ilvl="6" w:tplc="0409000F" w:tentative="1">
+      <w:start w:val="1"/>
+      <w:numFmt w:val="decimal"/>
+      <w:lvlText w:val="%7."/>
+      <w:lvlJc w:val="left"/>
+      <w:pPr>
+        <w:ind w:left="5040" w:hanging="360"/>
+      </w:pPr>
+    </w:lvl>
+    <w:lvl w:ilvl="7" w:tplc="04090019" w:tentative="1">
+      <w:start w:val="1"/>
+      <w:numFmt w:val="lowerLetter"/>
+      <w:lvlText w:val="%8."/>
+      <w:lvlJc w:val="left"/>
+      <w:pPr>
+        <w:ind w:left="5760" w:hanging="360"/>
+      </w:pPr>
+    </w:lvl>
+    <w:lvl w:ilvl="8" w:tplc="0409001B" w:tentative="1">
+      <w:start w:val="1"/>
+      <w:numFmt w:val="lowerRoman"/>
+      <w:lvlText w:val="%9."/>
+      <w:lvlJc w:val="right"/>
+      <w:pPr>
+        <w:ind w:left="6480" w:hanging="180"/>
+      </w:pPr>
+    </w:lvl>
+  </w:abstractNum>
+  <w:abstractNum w:abstractNumId="1" w15:restartNumberingAfterBreak="0">
     <w:nsid w:val="545A4E59"/>
     <w:multiLevelType w:val="multilevel"/>
     <w:tmpl w:val="E9B42308"/>
@@ -682,7 +2827,154 @@
       </w:rPr>
     </w:lvl>
   </w:abstractNum>
+  <w:abstractNum w:abstractNumId="2" w15:restartNumberingAfterBreak="0">
+    <w:nsid w:val="6E242FB2"/>
+    <w:multiLevelType w:val="multilevel"/>
+    <w:tmpl w:val="00B69356"/>
+    <w:lvl w:ilvl="0">
+      <w:start w:val="1"/>
+      <w:numFmt w:val="bullet"/>
+      <w:lvlText w:val=""/>
+      <w:lvlJc w:val="left"/>
+      <w:pPr>
+        <w:tabs>
+          <w:tab w:val="num" w:pos="720"/>
+        </w:tabs>
+        <w:ind w:left="720" w:hanging="360"/>
+      </w:pPr>
+      <w:rPr>
+        <w:rFonts w:ascii="Wingdings" w:hAnsi="Wingdings" w:cs="OpenSymbol" w:hint="default"/>
+        <w:b/>
+      </w:rPr>
+    </w:lvl>
+    <w:lvl w:ilvl="1">
+      <w:start w:val="1"/>
+      <w:numFmt w:val="bullet"/>
+      <w:lvlText w:val=""/>
+      <w:lvlJc w:val="left"/>
+      <w:pPr>
+        <w:tabs>
+          <w:tab w:val="num" w:pos="1080"/>
+        </w:tabs>
+        <w:ind w:left="1080" w:hanging="360"/>
+      </w:pPr>
+      <w:rPr>
+        <w:rFonts w:ascii="Wingdings" w:hAnsi="Wingdings" w:cs="OpenSymbol" w:hint="default"/>
+      </w:rPr>
+    </w:lvl>
+    <w:lvl w:ilvl="2">
+      <w:start w:val="1"/>
+      <w:numFmt w:val="bullet"/>
+      <w:lvlText w:val=""/>
+      <w:lvlJc w:val="left"/>
+      <w:pPr>
+        <w:tabs>
+          <w:tab w:val="num" w:pos="1440"/>
+        </w:tabs>
+        <w:ind w:left="1440" w:hanging="360"/>
+      </w:pPr>
+      <w:rPr>
+        <w:rFonts w:ascii="Wingdings" w:hAnsi="Wingdings" w:cs="OpenSymbol" w:hint="default"/>
+      </w:rPr>
+    </w:lvl>
+    <w:lvl w:ilvl="3">
+      <w:start w:val="1"/>
+      <w:numFmt w:val="bullet"/>
+      <w:lvlText w:val=""/>
+      <w:lvlJc w:val="left"/>
+      <w:pPr>
+        <w:tabs>
+          <w:tab w:val="num" w:pos="1800"/>
+        </w:tabs>
+        <w:ind w:left="1800" w:hanging="360"/>
+      </w:pPr>
+      <w:rPr>
+        <w:rFonts w:ascii="Wingdings" w:hAnsi="Wingdings" w:cs="OpenSymbol" w:hint="default"/>
+      </w:rPr>
+    </w:lvl>
+    <w:lvl w:ilvl="4">
+      <w:start w:val="1"/>
+      <w:numFmt w:val="bullet"/>
+      <w:lvlText w:val=""/>
+      <w:lvlJc w:val="left"/>
+      <w:pPr>
+        <w:tabs>
+          <w:tab w:val="num" w:pos="2160"/>
+        </w:tabs>
+        <w:ind w:left="2160" w:hanging="360"/>
+      </w:pPr>
+      <w:rPr>
+        <w:rFonts w:ascii="Wingdings" w:hAnsi="Wingdings" w:cs="OpenSymbol" w:hint="default"/>
+      </w:rPr>
+    </w:lvl>
+    <w:lvl w:ilvl="5">
+      <w:start w:val="1"/>
+      <w:numFmt w:val="bullet"/>
+      <w:lvlText w:val=""/>
+      <w:lvlJc w:val="left"/>
+      <w:pPr>
+        <w:tabs>
+          <w:tab w:val="num" w:pos="2520"/>
+        </w:tabs>
+        <w:ind w:left="2520" w:hanging="360"/>
+      </w:pPr>
+      <w:rPr>
+        <w:rFonts w:ascii="Wingdings" w:hAnsi="Wingdings" w:cs="OpenSymbol" w:hint="default"/>
+      </w:rPr>
+    </w:lvl>
+    <w:lvl w:ilvl="6">
+      <w:start w:val="1"/>
+      <w:numFmt w:val="bullet"/>
+      <w:lvlText w:val=""/>
+      <w:lvlJc w:val="left"/>
+      <w:pPr>
+        <w:tabs>
+          <w:tab w:val="num" w:pos="2880"/>
+        </w:tabs>
+        <w:ind w:left="2880" w:hanging="360"/>
+      </w:pPr>
+      <w:rPr>
+        <w:rFonts w:ascii="Wingdings" w:hAnsi="Wingdings" w:cs="OpenSymbol" w:hint="default"/>
+      </w:rPr>
+    </w:lvl>
+    <w:lvl w:ilvl="7">
+      <w:start w:val="1"/>
+      <w:numFmt w:val="bullet"/>
+      <w:lvlText w:val=""/>
+      <w:lvlJc w:val="left"/>
+      <w:pPr>
+        <w:tabs>
+          <w:tab w:val="num" w:pos="3240"/>
+        </w:tabs>
+        <w:ind w:left="3240" w:hanging="360"/>
+      </w:pPr>
+      <w:rPr>
+        <w:rFonts w:ascii="Wingdings" w:hAnsi="Wingdings" w:cs="OpenSymbol" w:hint="default"/>
+      </w:rPr>
+    </w:lvl>
+    <w:lvl w:ilvl="8">
+      <w:start w:val="1"/>
+      <w:numFmt w:val="bullet"/>
+      <w:lvlText w:val=""/>
+      <w:lvlJc w:val="left"/>
+      <w:pPr>
+        <w:tabs>
+          <w:tab w:val="num" w:pos="3600"/>
+        </w:tabs>
+        <w:ind w:left="3600" w:hanging="360"/>
+      </w:pPr>
+      <w:rPr>
+        <w:rFonts w:ascii="Wingdings" w:hAnsi="Wingdings" w:cs="OpenSymbol" w:hint="default"/>
+      </w:rPr>
+    </w:lvl>
+  </w:abstractNum>
   <w:num w:numId="1">
+    <w:abstractNumId w:val="1"/>
+  </w:num>
+  <w:num w:numId="2">
+    <w:abstractNumId w:val="2"/>
+  </w:num>
+  <w:num w:numId="3">
     <w:abstractNumId w:val="0"/>
   </w:num>
 </w:numbering>
@@ -740,7 +3032,7 @@
     <w:lsdException w:name="header" w:semiHidden="1" w:unhideWhenUsed="1"/>
     <w:lsdException w:name="footer" w:semiHidden="1" w:unhideWhenUsed="1"/>
     <w:lsdException w:name="index heading" w:semiHidden="1" w:unhideWhenUsed="1"/>
-    <w:lsdException w:name="caption" w:semiHidden="1" w:uiPriority="35" w:unhideWhenUsed="1" w:qFormat="1"/>
+    <w:lsdException w:name="caption" w:semiHidden="1" w:uiPriority="0" w:unhideWhenUsed="1" w:qFormat="1"/>
     <w:lsdException w:name="table of figures" w:semiHidden="1" w:unhideWhenUsed="1"/>
     <w:lsdException w:name="envelope address" w:semiHidden="1" w:unhideWhenUsed="1"/>
     <w:lsdException w:name="envelope return" w:semiHidden="1" w:unhideWhenUsed="1"/>
@@ -1201,6 +3493,34 @@
       <w:szCs w:val="24"/>
     </w:rPr>
   </w:style>
+  <w:style w:type="character" w:styleId="Emphasis">
+    <w:name w:val="Emphasis"/>
+    <w:uiPriority w:val="20"/>
+    <w:qFormat/>
+    <w:rsid w:val="004A796E"/>
+    <w:rPr>
+      <w:b/>
+      <w:i w:val="0"/>
+      <w:iCs/>
+      <w:sz w:val="32"/>
+    </w:rPr>
+  </w:style>
+  <w:style w:type="paragraph" w:styleId="Caption">
+    <w:name w:val="caption"/>
+    <w:basedOn w:val="Normal"/>
+    <w:qFormat/>
+    <w:rsid w:val="004A796E"/>
+    <w:pPr>
+      <w:suppressLineNumbers/>
+      <w:spacing w:before="120" w:after="120"/>
+    </w:pPr>
+    <w:rPr>
+      <w:rFonts w:cs="Lohit Devanagari"/>
+      <w:i/>
+      <w:iCs/>
+      <w:szCs w:val="24"/>
+    </w:rPr>
+  </w:style>
 </w:styles>
 </file>
 

</xml_diff>

<commit_message>
this is the fourth commit I have made and it is exploring question 4 of the assignment
</commit_message>
<xml_diff>
--- a/Assignment_one.docx
+++ b/Assignment_one.docx
@@ -3300,16 +3300,7 @@
           <w:rStyle w:val="Heading2Char"/>
           <w:b/>
         </w:rPr>
-        <w:t>Ent</w:t>
-      </w:r>
-      <w:bookmarkStart w:id="15" w:name="_GoBack"/>
-      <w:bookmarkEnd w:id="15"/>
-      <w:r>
-        <w:rPr>
-          <w:rStyle w:val="Heading2Char"/>
-          <w:b/>
-        </w:rPr>
-        <w:t>ertainment</w:t>
+        <w:t>Entertainment</w:t>
       </w:r>
       <w:r>
         <w:rPr>
@@ -3642,7 +3633,7 @@
           <w:rStyle w:val="Heading2Char"/>
         </w:rPr>
       </w:pPr>
-      <w:bookmarkStart w:id="16" w:name="_Toc34291564"/>
+      <w:bookmarkStart w:id="15" w:name="_Toc34291564"/>
       <w:r>
         <w:t>Portfolio</w:t>
       </w:r>
@@ -3661,7 +3652,7 @@
         </w:rPr>
         <w:t>:</w:t>
       </w:r>
-      <w:bookmarkEnd w:id="16"/>
+      <w:bookmarkEnd w:id="15"/>
     </w:p>
     <w:p>
       <w:pPr>
@@ -3899,7 +3890,7 @@
           <w:rStyle w:val="Heading2Char"/>
         </w:rPr>
       </w:pPr>
-      <w:bookmarkStart w:id="17" w:name="_Toc34291565"/>
+      <w:bookmarkStart w:id="16" w:name="_Toc34291565"/>
       <w:r>
         <w:t>Media</w:t>
       </w:r>
@@ -3918,7 +3909,7 @@
         </w:rPr>
         <w:t>:</w:t>
       </w:r>
-      <w:bookmarkEnd w:id="17"/>
+      <w:bookmarkEnd w:id="16"/>
       <w:r>
         <w:rPr>
           <w:rStyle w:val="Heading2Char"/>
@@ -4294,7 +4285,7 @@
           <w:rStyle w:val="Heading2Char"/>
         </w:rPr>
       </w:pPr>
-      <w:bookmarkStart w:id="18" w:name="_Toc34291566"/>
+      <w:bookmarkStart w:id="17" w:name="_Toc34291566"/>
       <w:r>
         <w:t>Brochure</w:t>
       </w:r>
@@ -4313,7 +4304,7 @@
         </w:rPr>
         <w:t>:</w:t>
       </w:r>
-      <w:bookmarkEnd w:id="18"/>
+      <w:bookmarkEnd w:id="17"/>
       <w:r>
         <w:rPr>
           <w:rStyle w:val="Heading2Char"/>
@@ -4532,7 +4523,7 @@
           <w:rStyle w:val="Heading2Char"/>
         </w:rPr>
       </w:pPr>
-      <w:bookmarkStart w:id="19" w:name="_Toc34291567"/>
+      <w:bookmarkStart w:id="18" w:name="_Toc34291567"/>
       <w:r>
         <w:t>Non</w:t>
       </w:r>
@@ -4560,7 +4551,7 @@
         </w:rPr>
         <w:t>:</w:t>
       </w:r>
-      <w:bookmarkEnd w:id="19"/>
+      <w:bookmarkEnd w:id="18"/>
     </w:p>
     <w:p>
       <w:pPr>
@@ -4706,7 +4697,7 @@
       <w:pPr>
         <w:pStyle w:val="Heading2"/>
       </w:pPr>
-      <w:bookmarkStart w:id="20" w:name="_Toc34291568"/>
+      <w:bookmarkStart w:id="19" w:name="_Toc34291568"/>
       <w:r>
         <w:t>Educational</w:t>
       </w:r>
@@ -4725,7 +4716,7 @@
         </w:rPr>
         <w:t>:</w:t>
       </w:r>
-      <w:bookmarkEnd w:id="20"/>
+      <w:bookmarkEnd w:id="19"/>
       <w:r>
         <w:rPr>
           <w:rStyle w:val="Heading2Char"/>
@@ -5106,7 +5097,7 @@
           <w:rStyle w:val="Heading2Char"/>
         </w:rPr>
       </w:pPr>
-      <w:bookmarkStart w:id="21" w:name="_Toc34291569"/>
+      <w:bookmarkStart w:id="20" w:name="_Toc34291569"/>
       <w:r>
         <w:t>Infopreneur</w:t>
       </w:r>
@@ -5125,7 +5116,7 @@
         </w:rPr>
         <w:t>:</w:t>
       </w:r>
-      <w:bookmarkEnd w:id="21"/>
+      <w:bookmarkEnd w:id="20"/>
       <w:r>
         <w:rPr>
           <w:rStyle w:val="Heading2Char"/>
@@ -5364,7 +5355,7 @@
           <w:rStyle w:val="Heading2Char"/>
         </w:rPr>
       </w:pPr>
-      <w:bookmarkStart w:id="22" w:name="_Toc34291570"/>
+      <w:bookmarkStart w:id="21" w:name="_Toc34291570"/>
       <w:r>
         <w:t>Personal</w:t>
       </w:r>
@@ -5383,7 +5374,7 @@
         </w:rPr>
         <w:t>:</w:t>
       </w:r>
-      <w:bookmarkEnd w:id="22"/>
+      <w:bookmarkEnd w:id="21"/>
     </w:p>
     <w:p>
       <w:pPr>
@@ -5558,7 +5549,7 @@
           <w:rStyle w:val="Heading2Char"/>
         </w:rPr>
       </w:pPr>
-      <w:bookmarkStart w:id="23" w:name="_Toc34291571"/>
+      <w:bookmarkStart w:id="22" w:name="_Toc34291571"/>
       <w:r>
         <w:t>Web</w:t>
       </w:r>
@@ -5577,7 +5568,7 @@
         </w:rPr>
         <w:t>:</w:t>
       </w:r>
-      <w:bookmarkEnd w:id="23"/>
+      <w:bookmarkEnd w:id="22"/>
       <w:r>
         <w:rPr>
           <w:rStyle w:val="Heading2Char"/>
@@ -5711,7 +5702,7 @@
           <w:rStyle w:val="Heading2Char"/>
         </w:rPr>
       </w:pPr>
-      <w:bookmarkStart w:id="24" w:name="_Toc34291572"/>
+      <w:bookmarkStart w:id="23" w:name="_Toc34291572"/>
       <w:r>
         <w:t>Wiki</w:t>
       </w:r>
@@ -5757,7 +5748,7 @@
         </w:rPr>
         <w:t>:</w:t>
       </w:r>
-      <w:bookmarkEnd w:id="24"/>
+      <w:bookmarkEnd w:id="23"/>
       <w:r>
         <w:rPr>
           <w:rStyle w:val="Heading2Char"/>
@@ -6021,6 +6012,616 @@
         </w:rPr>
         <w:t xml:space="preserve"> </w:t>
       </w:r>
+    </w:p>
+    <w:p>
+      <w:pPr>
+        <w:spacing w:after="642"/>
+        <w:jc w:val="left"/>
+        <w:rPr>
+          <w:rStyle w:val="Emphasis"/>
+        </w:rPr>
+      </w:pPr>
+    </w:p>
+    <w:p>
+      <w:pPr>
+        <w:pStyle w:val="Heading1"/>
+        <w:numPr>
+          <w:ilvl w:val="0"/>
+          <w:numId w:val="3"/>
+        </w:numPr>
+        <w:rPr>
+          <w:rStyle w:val="H1"/>
+          <w:b/>
+          <w:iCs w:val="0"/>
+          <w:sz w:val="32"/>
+          <w:szCs w:val="32"/>
+        </w:rPr>
+      </w:pPr>
+      <w:bookmarkStart w:id="24" w:name="_Toc34333998"/>
+      <w:r>
+        <w:t>The</w:t>
+      </w:r>
+      <w:r>
+        <w:rPr>
+          <w:rStyle w:val="H1"/>
+          <w:b/>
+          <w:iCs w:val="0"/>
+          <w:sz w:val="32"/>
+          <w:szCs w:val="32"/>
+        </w:rPr>
+        <w:t xml:space="preserve"> guideline</w:t>
+      </w:r>
+      <w:bookmarkStart w:id="25" w:name="_GoBack"/>
+      <w:bookmarkEnd w:id="25"/>
+      <w:r>
+        <w:rPr>
+          <w:rStyle w:val="H1"/>
+          <w:b/>
+          <w:iCs w:val="0"/>
+          <w:sz w:val="32"/>
+          <w:szCs w:val="32"/>
+        </w:rPr>
+        <w:t>s for evaluating the value of the website.</w:t>
+      </w:r>
+      <w:bookmarkEnd w:id="24"/>
+    </w:p>
+    <w:p>
+      <w:pPr>
+        <w:numPr>
+          <w:ilvl w:val="0"/>
+          <w:numId w:val="16"/>
+        </w:numPr>
+        <w:spacing w:after="642"/>
+        <w:jc w:val="left"/>
+      </w:pPr>
+      <w:r>
+        <w:rPr>
+          <w:rStyle w:val="Emphasis"/>
+          <w:rFonts w:eastAsiaTheme="majorEastAsia"/>
+          <w:szCs w:val="28"/>
+        </w:rPr>
+        <w:t>Authority</w:t>
+      </w:r>
+      <w:r>
+        <w:rPr>
+          <w:b/>
+          <w:bCs/>
+          <w:szCs w:val="24"/>
+        </w:rPr>
+        <w:t>:</w:t>
+      </w:r>
+      <w:r>
+        <w:rPr>
+          <w:sz w:val="28"/>
+          <w:szCs w:val="28"/>
+        </w:rPr>
+        <w:t xml:space="preserve"> </w:t>
+      </w:r>
+      <w:r>
+        <w:rPr>
+          <w:szCs w:val="24"/>
+        </w:rPr>
+        <w:t xml:space="preserve">reveals that the person, institution or agency responsible for a site has the qualifications and knowledge to do so. It includes: </w:t>
+      </w:r>
+      <w:r>
+        <w:rPr>
+          <w:szCs w:val="24"/>
+        </w:rPr>
+        <w:br/>
+      </w:r>
+      <w:r>
+        <w:rPr>
+          <w:szCs w:val="24"/>
+        </w:rPr>
+        <w:tab/>
+      </w:r>
+      <w:proofErr w:type="spellStart"/>
+      <w:r>
+        <w:rPr>
+          <w:szCs w:val="24"/>
+        </w:rPr>
+        <w:t>i</w:t>
+      </w:r>
+      <w:proofErr w:type="spellEnd"/>
+      <w:r>
+        <w:rPr>
+          <w:szCs w:val="24"/>
+        </w:rPr>
+        <w:t>. Authorship</w:t>
+      </w:r>
+      <w:r>
+        <w:rPr>
+          <w:szCs w:val="24"/>
+        </w:rPr>
+        <w:br/>
+      </w:r>
+      <w:r>
+        <w:rPr>
+          <w:szCs w:val="24"/>
+        </w:rPr>
+        <w:tab/>
+        <w:t>ii. Contact information</w:t>
+      </w:r>
+      <w:r>
+        <w:rPr>
+          <w:szCs w:val="24"/>
+        </w:rPr>
+        <w:br/>
+      </w:r>
+      <w:r>
+        <w:rPr>
+          <w:szCs w:val="24"/>
+        </w:rPr>
+        <w:tab/>
+        <w:t>iii. Credentials</w:t>
+      </w:r>
+      <w:r>
+        <w:rPr>
+          <w:szCs w:val="24"/>
+        </w:rPr>
+        <w:br/>
+      </w:r>
+      <w:r>
+        <w:rPr>
+          <w:szCs w:val="24"/>
+        </w:rPr>
+        <w:tab/>
+      </w:r>
+      <w:proofErr w:type="gramStart"/>
+      <w:r>
+        <w:rPr>
+          <w:szCs w:val="24"/>
+        </w:rPr>
+        <w:t>iv</w:t>
+      </w:r>
+      <w:proofErr w:type="gramEnd"/>
+      <w:r>
+        <w:rPr>
+          <w:szCs w:val="24"/>
+        </w:rPr>
+        <w:t xml:space="preserve">. Check if the site is supported by an organization or              </w:t>
+      </w:r>
+      <w:r>
+        <w:rPr>
+          <w:szCs w:val="24"/>
+        </w:rPr>
+        <w:tab/>
+        <w:t xml:space="preserve">      </w:t>
+      </w:r>
+      <w:r>
+        <w:rPr>
+          <w:szCs w:val="24"/>
+        </w:rPr>
+        <w:tab/>
+      </w:r>
+      <w:r>
+        <w:rPr>
+          <w:szCs w:val="24"/>
+        </w:rPr>
+        <w:tab/>
+        <w:t xml:space="preserve">   </w:t>
+      </w:r>
+      <w:r>
+        <w:rPr>
+          <w:szCs w:val="24"/>
+        </w:rPr>
+        <w:tab/>
+        <w:t xml:space="preserve">      commercial body.</w:t>
+      </w:r>
+      <w:r>
+        <w:rPr>
+          <w:sz w:val="32"/>
+        </w:rPr>
+        <w:br/>
+      </w:r>
+      <w:r>
+        <w:rPr>
+          <w:sz w:val="32"/>
+        </w:rPr>
+        <w:tab/>
+      </w:r>
+    </w:p>
+    <w:p>
+      <w:pPr>
+        <w:numPr>
+          <w:ilvl w:val="0"/>
+          <w:numId w:val="16"/>
+        </w:numPr>
+        <w:spacing w:after="642"/>
+        <w:jc w:val="left"/>
+      </w:pPr>
+      <w:r>
+        <w:rPr>
+          <w:rStyle w:val="Emphasis"/>
+          <w:rFonts w:eastAsiaTheme="majorEastAsia"/>
+          <w:szCs w:val="28"/>
+        </w:rPr>
+        <w:t>Purpose</w:t>
+      </w:r>
+      <w:r>
+        <w:rPr>
+          <w:b/>
+          <w:bCs/>
+        </w:rPr>
+        <w:t xml:space="preserve">: </w:t>
+      </w:r>
+      <w:r>
+        <w:t>the purpose of the information presented in the site should be clear. Evaluating a website for a Purpose:</w:t>
+      </w:r>
+      <w:r>
+        <w:br/>
+      </w:r>
+      <w:r>
+        <w:tab/>
+      </w:r>
+      <w:proofErr w:type="spellStart"/>
+      <w:r>
+        <w:t>i</w:t>
+      </w:r>
+      <w:proofErr w:type="spellEnd"/>
+      <w:r>
+        <w:t>. does the content support the purpose of the site?</w:t>
+      </w:r>
+      <w:r>
+        <w:br/>
+      </w:r>
+      <w:r>
+        <w:tab/>
+        <w:t>ii. Doe</w:t>
+      </w:r>
+      <w:r>
+        <w:rPr>
+          <w:rFonts w:ascii="sans-serif" w:hAnsi="sans-serif"/>
+          <w:sz w:val="17"/>
+        </w:rPr>
+        <w:t xml:space="preserve">s </w:t>
+      </w:r>
+      <w:r>
+        <w:rPr>
+          <w:szCs w:val="24"/>
+        </w:rPr>
+        <w:t xml:space="preserve">the information geared to a specific audience? </w:t>
+      </w:r>
+      <w:r>
+        <w:rPr>
+          <w:rFonts w:ascii="sans-serif" w:hAnsi="sans-serif"/>
+          <w:sz w:val="17"/>
+        </w:rPr>
+        <w:br/>
+      </w:r>
+      <w:r>
+        <w:rPr>
+          <w:rFonts w:ascii="sans-serif" w:hAnsi="sans-serif"/>
+          <w:sz w:val="17"/>
+        </w:rPr>
+        <w:tab/>
+      </w:r>
+      <w:r>
+        <w:rPr>
+          <w:szCs w:val="24"/>
+        </w:rPr>
+        <w:t>iii. Is the site organized and focused?</w:t>
+      </w:r>
+      <w:r>
+        <w:rPr>
+          <w:szCs w:val="24"/>
+        </w:rPr>
+        <w:br/>
+      </w:r>
+      <w:r>
+        <w:rPr>
+          <w:szCs w:val="24"/>
+        </w:rPr>
+        <w:tab/>
+        <w:t>iv. Are the outside links appropriate for the site?</w:t>
+      </w:r>
+      <w:r>
+        <w:rPr>
+          <w:szCs w:val="24"/>
+        </w:rPr>
+        <w:br/>
+      </w:r>
+      <w:r>
+        <w:rPr>
+          <w:szCs w:val="24"/>
+        </w:rPr>
+        <w:tab/>
+        <w:t>v. Does the site evaluate the links? Etc...</w:t>
+      </w:r>
+    </w:p>
+    <w:p>
+      <w:pPr>
+        <w:numPr>
+          <w:ilvl w:val="0"/>
+          <w:numId w:val="16"/>
+        </w:numPr>
+        <w:spacing w:after="642"/>
+        <w:jc w:val="left"/>
+      </w:pPr>
+      <w:r>
+        <w:rPr>
+          <w:rStyle w:val="Emphasis"/>
+          <w:rFonts w:eastAsiaTheme="majorEastAsia"/>
+          <w:szCs w:val="28"/>
+        </w:rPr>
+        <w:t>Coverage</w:t>
+      </w:r>
+      <w:r>
+        <w:rPr>
+          <w:b/>
+          <w:bCs/>
+        </w:rPr>
+        <w:t xml:space="preserve">: </w:t>
+      </w:r>
+      <w:r>
+        <w:t>Evaluating a website for coverage:</w:t>
+      </w:r>
+      <w:r>
+        <w:br/>
+      </w:r>
+      <w:r>
+        <w:tab/>
+      </w:r>
+      <w:proofErr w:type="spellStart"/>
+      <w:r>
+        <w:t>i</w:t>
+      </w:r>
+      <w:proofErr w:type="spellEnd"/>
+      <w:r>
+        <w:t>. does the site claim to be selective or comprehensive?</w:t>
+      </w:r>
+      <w:r>
+        <w:br/>
+      </w:r>
+      <w:r>
+        <w:tab/>
+        <w:t>ii. Are the topics explored in depth?</w:t>
+      </w:r>
+      <w:r>
+        <w:br/>
+      </w:r>
+      <w:r>
+        <w:tab/>
+        <w:t>iii. Compare the value of the site’s information compared to other similar sites.</w:t>
+      </w:r>
+      <w:r>
+        <w:br/>
+      </w:r>
+      <w:r>
+        <w:tab/>
+        <w:t>iv. Do the links go outside sites rather than its own?</w:t>
+      </w:r>
+      <w:r>
+        <w:br/>
+      </w:r>
+      <w:r>
+        <w:tab/>
+        <w:t>v. Does</w:t>
+      </w:r>
+      <w:r>
+        <w:rPr>
+          <w:szCs w:val="24"/>
+        </w:rPr>
+        <w:t xml:space="preserve"> the site   information with no relevant outside links?</w:t>
+      </w:r>
+      <w:r>
+        <w:br/>
+      </w:r>
+      <w:r>
+        <w:tab/>
+      </w:r>
+    </w:p>
+    <w:p>
+      <w:pPr>
+        <w:numPr>
+          <w:ilvl w:val="0"/>
+          <w:numId w:val="16"/>
+        </w:numPr>
+        <w:spacing w:after="642"/>
+        <w:jc w:val="left"/>
+        <w:rPr>
+          <w:b/>
+          <w:bCs/>
+        </w:rPr>
+      </w:pPr>
+      <w:r>
+        <w:rPr>
+          <w:rStyle w:val="Emphasis"/>
+          <w:rFonts w:eastAsiaTheme="majorEastAsia"/>
+          <w:sz w:val="24"/>
+        </w:rPr>
+        <w:lastRenderedPageBreak/>
+        <w:t>Currency</w:t>
+      </w:r>
+      <w:r>
+        <w:rPr>
+          <w:b/>
+          <w:bCs/>
+        </w:rPr>
+        <w:t xml:space="preserve">: </w:t>
+      </w:r>
+      <w:r>
+        <w:t>refers to 1: how the current information presented is, and 2: how often the site is updated or maintained. Evaluating a website for currency in involves:</w:t>
+      </w:r>
+      <w:r>
+        <w:br/>
+      </w:r>
+      <w:r>
+        <w:tab/>
+        <w:t>I. First written</w:t>
+      </w:r>
+      <w:r>
+        <w:br/>
+        <w:t xml:space="preserve">            ii. Placed on the web</w:t>
+      </w:r>
+      <w:r>
+        <w:br/>
+      </w:r>
+      <w:r>
+        <w:tab/>
+        <w:t>iii. Last revised</w:t>
+      </w:r>
+      <w:r>
+        <w:br/>
+      </w:r>
+      <w:r>
+        <w:tab/>
+      </w:r>
+    </w:p>
+    <w:p>
+      <w:pPr>
+        <w:numPr>
+          <w:ilvl w:val="0"/>
+          <w:numId w:val="16"/>
+        </w:numPr>
+        <w:spacing w:after="642"/>
+        <w:jc w:val="left"/>
+        <w:rPr>
+          <w:b/>
+          <w:bCs/>
+        </w:rPr>
+      </w:pPr>
+      <w:r>
+        <w:rPr>
+          <w:rStyle w:val="Emphasis"/>
+          <w:rFonts w:eastAsiaTheme="majorEastAsia"/>
+          <w:szCs w:val="28"/>
+        </w:rPr>
+        <w:t>Objectivity</w:t>
+      </w:r>
+      <w:r>
+        <w:rPr>
+          <w:b/>
+          <w:bCs/>
+        </w:rPr>
+        <w:t>:</w:t>
+      </w:r>
+      <w:r>
+        <w:t xml:space="preserve"> evaluating a website for objectivity:</w:t>
+      </w:r>
+      <w:r>
+        <w:br/>
+        <w:t xml:space="preserve"> </w:t>
+      </w:r>
+      <w:r>
+        <w:tab/>
+      </w:r>
+      <w:proofErr w:type="spellStart"/>
+      <w:r>
+        <w:t>i</w:t>
+      </w:r>
+      <w:proofErr w:type="spellEnd"/>
+      <w:r>
+        <w:t>. is the information presented with a particular bias?</w:t>
+      </w:r>
+      <w:r>
+        <w:br/>
+        <w:t xml:space="preserve"> </w:t>
+      </w:r>
+      <w:r>
+        <w:tab/>
+        <w:t>ii. Does the information try to sway the audience?</w:t>
+      </w:r>
+      <w:r>
+        <w:br/>
+        <w:t xml:space="preserve"> </w:t>
+      </w:r>
+      <w:r>
+        <w:tab/>
+        <w:t>iii. Does site advertising conflict with content?</w:t>
+      </w:r>
+      <w:r>
+        <w:br/>
+        <w:t xml:space="preserve"> </w:t>
+      </w:r>
+      <w:r>
+        <w:tab/>
+        <w:t>iv. Is the site trying to explain, inform, persuade, or sell something?</w:t>
+      </w:r>
+    </w:p>
+    <w:p>
+      <w:pPr>
+        <w:numPr>
+          <w:ilvl w:val="0"/>
+          <w:numId w:val="16"/>
+        </w:numPr>
+        <w:spacing w:after="642"/>
+        <w:jc w:val="left"/>
+        <w:rPr>
+          <w:b/>
+          <w:bCs/>
+        </w:rPr>
+      </w:pPr>
+      <w:r>
+        <w:rPr>
+          <w:rStyle w:val="Emphasis"/>
+          <w:rFonts w:eastAsiaTheme="majorEastAsia"/>
+          <w:szCs w:val="28"/>
+        </w:rPr>
+        <w:t>Accuracy</w:t>
+      </w:r>
+      <w:r>
+        <w:rPr>
+          <w:b/>
+          <w:bCs/>
+        </w:rPr>
+        <w:t xml:space="preserve">: </w:t>
+      </w:r>
+      <w:r>
+        <w:t>Evaluating a website for accuracy:</w:t>
+      </w:r>
+      <w:r>
+        <w:br/>
+        <w:t xml:space="preserve">             </w:t>
+      </w:r>
+      <w:proofErr w:type="spellStart"/>
+      <w:r>
+        <w:t>i</w:t>
+      </w:r>
+      <w:proofErr w:type="spellEnd"/>
+      <w:r>
+        <w:t>. Reliability: is the author affiliated with a known, respectable institution?</w:t>
+      </w:r>
+      <w:r>
+        <w:br/>
+      </w:r>
+      <w:r>
+        <w:tab/>
+        <w:t xml:space="preserve">ii. References: Do statistics and other factual information receive proper reference    </w:t>
+      </w:r>
+      <w:r>
+        <w:tab/>
+      </w:r>
+      <w:r>
+        <w:tab/>
+      </w:r>
+      <w:r>
+        <w:tab/>
+        <w:t>as to their origin?</w:t>
+      </w:r>
+      <w:r>
+        <w:br/>
+      </w:r>
+      <w:r>
+        <w:tab/>
+        <w:t>iii. Is the information comparable to other sites on the same topics?</w:t>
+      </w:r>
+      <w:r>
+        <w:br/>
+      </w:r>
+      <w:r>
+        <w:tab/>
+        <w:t>iv. Does the text follow basic rules of grammar, spelling and composition? Etc…</w:t>
+      </w:r>
+    </w:p>
+    <w:p>
+      <w:pPr>
+        <w:spacing w:after="642"/>
+        <w:jc w:val="left"/>
+        <w:rPr>
+          <w:rStyle w:val="Emphasis"/>
+        </w:rPr>
+      </w:pPr>
     </w:p>
     <w:p>
       <w:pPr>
@@ -6923,6 +7524,147 @@
     </w:lvl>
   </w:abstractNum>
   <w:abstractNum w:abstractNumId="8" w15:restartNumberingAfterBreak="0">
+    <w:nsid w:val="50A166F6"/>
+    <w:multiLevelType w:val="multilevel"/>
+    <w:tmpl w:val="88D24CFC"/>
+    <w:lvl w:ilvl="0">
+      <w:start w:val="1"/>
+      <w:numFmt w:val="bullet"/>
+      <w:lvlText w:val=""/>
+      <w:lvlJc w:val="left"/>
+      <w:pPr>
+        <w:tabs>
+          <w:tab w:val="num" w:pos="720"/>
+        </w:tabs>
+        <w:ind w:left="720" w:hanging="360"/>
+      </w:pPr>
+      <w:rPr>
+        <w:rFonts w:ascii="Wingdings" w:hAnsi="Wingdings" w:cs="OpenSymbol" w:hint="default"/>
+        <w:b/>
+      </w:rPr>
+    </w:lvl>
+    <w:lvl w:ilvl="1">
+      <w:start w:val="1"/>
+      <w:numFmt w:val="bullet"/>
+      <w:lvlText w:val="◦"/>
+      <w:lvlJc w:val="left"/>
+      <w:pPr>
+        <w:tabs>
+          <w:tab w:val="num" w:pos="1080"/>
+        </w:tabs>
+        <w:ind w:left="1080" w:hanging="360"/>
+      </w:pPr>
+      <w:rPr>
+        <w:rFonts w:ascii="OpenSymbol" w:hAnsi="OpenSymbol" w:cs="OpenSymbol" w:hint="default"/>
+      </w:rPr>
+    </w:lvl>
+    <w:lvl w:ilvl="2">
+      <w:start w:val="1"/>
+      <w:numFmt w:val="bullet"/>
+      <w:lvlText w:val="▪"/>
+      <w:lvlJc w:val="left"/>
+      <w:pPr>
+        <w:tabs>
+          <w:tab w:val="num" w:pos="1440"/>
+        </w:tabs>
+        <w:ind w:left="1440" w:hanging="360"/>
+      </w:pPr>
+      <w:rPr>
+        <w:rFonts w:ascii="OpenSymbol" w:hAnsi="OpenSymbol" w:cs="OpenSymbol" w:hint="default"/>
+      </w:rPr>
+    </w:lvl>
+    <w:lvl w:ilvl="3">
+      <w:start w:val="1"/>
+      <w:numFmt w:val="bullet"/>
+      <w:lvlText w:val=""/>
+      <w:lvlJc w:val="left"/>
+      <w:pPr>
+        <w:tabs>
+          <w:tab w:val="num" w:pos="1800"/>
+        </w:tabs>
+        <w:ind w:left="1800" w:hanging="360"/>
+      </w:pPr>
+      <w:rPr>
+        <w:rFonts w:ascii="Symbol" w:hAnsi="Symbol" w:cs="OpenSymbol" w:hint="default"/>
+      </w:rPr>
+    </w:lvl>
+    <w:lvl w:ilvl="4">
+      <w:start w:val="1"/>
+      <w:numFmt w:val="bullet"/>
+      <w:lvlText w:val="◦"/>
+      <w:lvlJc w:val="left"/>
+      <w:pPr>
+        <w:tabs>
+          <w:tab w:val="num" w:pos="2160"/>
+        </w:tabs>
+        <w:ind w:left="2160" w:hanging="360"/>
+      </w:pPr>
+      <w:rPr>
+        <w:rFonts w:ascii="OpenSymbol" w:hAnsi="OpenSymbol" w:cs="OpenSymbol" w:hint="default"/>
+      </w:rPr>
+    </w:lvl>
+    <w:lvl w:ilvl="5">
+      <w:start w:val="1"/>
+      <w:numFmt w:val="bullet"/>
+      <w:lvlText w:val="▪"/>
+      <w:lvlJc w:val="left"/>
+      <w:pPr>
+        <w:tabs>
+          <w:tab w:val="num" w:pos="2520"/>
+        </w:tabs>
+        <w:ind w:left="2520" w:hanging="360"/>
+      </w:pPr>
+      <w:rPr>
+        <w:rFonts w:ascii="OpenSymbol" w:hAnsi="OpenSymbol" w:cs="OpenSymbol" w:hint="default"/>
+      </w:rPr>
+    </w:lvl>
+    <w:lvl w:ilvl="6">
+      <w:start w:val="1"/>
+      <w:numFmt w:val="bullet"/>
+      <w:lvlText w:val=""/>
+      <w:lvlJc w:val="left"/>
+      <w:pPr>
+        <w:tabs>
+          <w:tab w:val="num" w:pos="2880"/>
+        </w:tabs>
+        <w:ind w:left="2880" w:hanging="360"/>
+      </w:pPr>
+      <w:rPr>
+        <w:rFonts w:ascii="Symbol" w:hAnsi="Symbol" w:cs="OpenSymbol" w:hint="default"/>
+      </w:rPr>
+    </w:lvl>
+    <w:lvl w:ilvl="7">
+      <w:start w:val="1"/>
+      <w:numFmt w:val="bullet"/>
+      <w:lvlText w:val="◦"/>
+      <w:lvlJc w:val="left"/>
+      <w:pPr>
+        <w:tabs>
+          <w:tab w:val="num" w:pos="3240"/>
+        </w:tabs>
+        <w:ind w:left="3240" w:hanging="360"/>
+      </w:pPr>
+      <w:rPr>
+        <w:rFonts w:ascii="OpenSymbol" w:hAnsi="OpenSymbol" w:cs="OpenSymbol" w:hint="default"/>
+      </w:rPr>
+    </w:lvl>
+    <w:lvl w:ilvl="8">
+      <w:start w:val="1"/>
+      <w:numFmt w:val="bullet"/>
+      <w:lvlText w:val="▪"/>
+      <w:lvlJc w:val="left"/>
+      <w:pPr>
+        <w:tabs>
+          <w:tab w:val="num" w:pos="3600"/>
+        </w:tabs>
+        <w:ind w:left="3600" w:hanging="360"/>
+      </w:pPr>
+      <w:rPr>
+        <w:rFonts w:ascii="OpenSymbol" w:hAnsi="OpenSymbol" w:cs="OpenSymbol" w:hint="default"/>
+      </w:rPr>
+    </w:lvl>
+  </w:abstractNum>
+  <w:abstractNum w:abstractNumId="9" w15:restartNumberingAfterBreak="0">
     <w:nsid w:val="545A4E59"/>
     <w:multiLevelType w:val="multilevel"/>
     <w:tmpl w:val="E9B42308"/>
@@ -7036,7 +7778,7 @@
       </w:rPr>
     </w:lvl>
   </w:abstractNum>
-  <w:abstractNum w:abstractNumId="9" w15:restartNumberingAfterBreak="0">
+  <w:abstractNum w:abstractNumId="10" w15:restartNumberingAfterBreak="0">
     <w:nsid w:val="58D36DB2"/>
     <w:multiLevelType w:val="hybridMultilevel"/>
     <w:tmpl w:val="4A70FE18"/>
@@ -7149,7 +7891,7 @@
       </w:rPr>
     </w:lvl>
   </w:abstractNum>
-  <w:abstractNum w:abstractNumId="10" w15:restartNumberingAfterBreak="0">
+  <w:abstractNum w:abstractNumId="11" w15:restartNumberingAfterBreak="0">
     <w:nsid w:val="6D0C3624"/>
     <w:multiLevelType w:val="hybridMultilevel"/>
     <w:tmpl w:val="5F2C7860"/>
@@ -7262,7 +8004,7 @@
       </w:rPr>
     </w:lvl>
   </w:abstractNum>
-  <w:abstractNum w:abstractNumId="11" w15:restartNumberingAfterBreak="0">
+  <w:abstractNum w:abstractNumId="12" w15:restartNumberingAfterBreak="0">
     <w:nsid w:val="6E242FB2"/>
     <w:multiLevelType w:val="multilevel"/>
     <w:tmpl w:val="00B69356"/>
@@ -7403,7 +8145,7 @@
       </w:rPr>
     </w:lvl>
   </w:abstractNum>
-  <w:abstractNum w:abstractNumId="12" w15:restartNumberingAfterBreak="0">
+  <w:abstractNum w:abstractNumId="13" w15:restartNumberingAfterBreak="0">
     <w:nsid w:val="75493236"/>
     <w:multiLevelType w:val="hybridMultilevel"/>
     <w:tmpl w:val="05F293CE"/>
@@ -7516,7 +8258,7 @@
       </w:rPr>
     </w:lvl>
   </w:abstractNum>
-  <w:abstractNum w:abstractNumId="13" w15:restartNumberingAfterBreak="0">
+  <w:abstractNum w:abstractNumId="14" w15:restartNumberingAfterBreak="0">
     <w:nsid w:val="76F56F35"/>
     <w:multiLevelType w:val="hybridMultilevel"/>
     <w:tmpl w:val="3CB8CD58"/>
@@ -7629,7 +8371,7 @@
       </w:rPr>
     </w:lvl>
   </w:abstractNum>
-  <w:abstractNum w:abstractNumId="14" w15:restartNumberingAfterBreak="0">
+  <w:abstractNum w:abstractNumId="15" w15:restartNumberingAfterBreak="0">
     <w:nsid w:val="7BF66B61"/>
     <w:multiLevelType w:val="hybridMultilevel"/>
     <w:tmpl w:val="638C8E26"/>
@@ -7743,10 +8485,10 @@
     </w:lvl>
   </w:abstractNum>
   <w:num w:numId="1">
-    <w:abstractNumId w:val="8"/>
+    <w:abstractNumId w:val="9"/>
   </w:num>
   <w:num w:numId="2">
-    <w:abstractNumId w:val="11"/>
+    <w:abstractNumId w:val="12"/>
   </w:num>
   <w:num w:numId="3">
     <w:abstractNumId w:val="6"/>
@@ -7758,16 +8500,16 @@
     <w:abstractNumId w:val="0"/>
   </w:num>
   <w:num w:numId="6">
-    <w:abstractNumId w:val="10"/>
+    <w:abstractNumId w:val="11"/>
   </w:num>
   <w:num w:numId="7">
-    <w:abstractNumId w:val="14"/>
+    <w:abstractNumId w:val="15"/>
   </w:num>
   <w:num w:numId="8">
     <w:abstractNumId w:val="7"/>
   </w:num>
   <w:num w:numId="9">
-    <w:abstractNumId w:val="13"/>
+    <w:abstractNumId w:val="14"/>
   </w:num>
   <w:num w:numId="10">
     <w:abstractNumId w:val="1"/>
@@ -7782,10 +8524,13 @@
     <w:abstractNumId w:val="4"/>
   </w:num>
   <w:num w:numId="14">
-    <w:abstractNumId w:val="9"/>
+    <w:abstractNumId w:val="10"/>
   </w:num>
   <w:num w:numId="15">
-    <w:abstractNumId w:val="12"/>
+    <w:abstractNumId w:val="13"/>
+  </w:num>
+  <w:num w:numId="16">
+    <w:abstractNumId w:val="8"/>
   </w:num>
 </w:numbering>
 </file>
@@ -8202,7 +8947,7 @@
     <w:link w:val="Heading1Char"/>
     <w:autoRedefine/>
     <w:qFormat/>
-    <w:rsid w:val="00936E5C"/>
+    <w:rsid w:val="00473B43"/>
     <w:pPr>
       <w:spacing w:before="0" w:after="642"/>
       <w:ind w:right="20"/>
@@ -8293,7 +9038,7 @@
     <w:name w:val="Heading 1 Char"/>
     <w:basedOn w:val="DefaultParagraphFont"/>
     <w:link w:val="Heading1"/>
-    <w:rsid w:val="00936E5C"/>
+    <w:rsid w:val="00473B43"/>
     <w:rPr>
       <w:rFonts w:ascii="Times New Roman" w:eastAsia="Arial" w:hAnsi="Times New Roman" w:cs="Arial"/>
       <w:b/>
@@ -8401,6 +9146,21 @@
     <w:name w:val="st"/>
     <w:basedOn w:val="DefaultParagraphFont"/>
     <w:rsid w:val="008C1BC9"/>
+  </w:style>
+  <w:style w:type="character" w:customStyle="1" w:styleId="H1">
+    <w:name w:val="H1"/>
+    <w:basedOn w:val="Emphasis"/>
+    <w:qFormat/>
+    <w:rsid w:val="00473B43"/>
+    <w:rPr>
+      <w:rFonts w:ascii="Times New Roman" w:eastAsia="Arial" w:hAnsi="Times New Roman" w:cs="Arial"/>
+      <w:b/>
+      <w:i w:val="0"/>
+      <w:iCs/>
+      <w:color w:val="000000" w:themeColor="text1"/>
+      <w:sz w:val="36"/>
+      <w:szCs w:val="24"/>
+    </w:rPr>
   </w:style>
 </w:styles>
 </file>

</xml_diff>

<commit_message>
final commit about giving the title
</commit_message>
<xml_diff>
--- a/Assignment_one.docx
+++ b/Assignment_one.docx
@@ -156,16 +156,36 @@
         <w:ind w:right="20"/>
         <w:jc w:val="center"/>
         <w:rPr>
+          <w:b/>
           <w:sz w:val="40"/>
           <w:szCs w:val="40"/>
         </w:rPr>
       </w:pPr>
       <w:r>
         <w:rPr>
+          <w:b/>
           <w:sz w:val="40"/>
           <w:szCs w:val="40"/>
         </w:rPr>
-        <w:t xml:space="preserve">Assignment One  </w:t>
+        <w:t>Assignment One</w:t>
+      </w:r>
+      <w:r>
+        <w:rPr>
+          <w:b/>
+          <w:sz w:val="40"/>
+          <w:szCs w:val="40"/>
+        </w:rPr>
+        <w:t xml:space="preserve"> </w:t>
+      </w:r>
+      <w:bookmarkStart w:id="0" w:name="_GoBack"/>
+      <w:bookmarkEnd w:id="0"/>
+      <w:r>
+        <w:rPr>
+          <w:b/>
+          <w:sz w:val="40"/>
+          <w:szCs w:val="40"/>
+        </w:rPr>
+        <w:t>(Basics of Web and Internet).</w:t>
       </w:r>
     </w:p>
     <w:p>
@@ -334,6 +354,12 @@
     </w:p>
     <w:sdt>
       <w:sdtPr>
+        <w:rPr>
+          <w:rFonts w:ascii="Times New Roman" w:eastAsia="Times New Roman" w:hAnsi="Times New Roman" w:cs="Times New Roman"/>
+          <w:color w:val="000000"/>
+          <w:sz w:val="24"/>
+          <w:szCs w:val="22"/>
+        </w:rPr>
         <w:id w:val="699360708"/>
         <w:docPartObj>
           <w:docPartGallery w:val="Table of Contents"/>
@@ -342,13 +368,9 @@
       </w:sdtPr>
       <w:sdtEndPr>
         <w:rPr>
-          <w:rFonts w:ascii="Times New Roman" w:eastAsia="Times New Roman" w:hAnsi="Times New Roman" w:cs="Times New Roman"/>
           <w:b/>
           <w:bCs/>
           <w:noProof/>
-          <w:color w:val="000000"/>
-          <w:sz w:val="24"/>
-          <w:szCs w:val="22"/>
         </w:rPr>
       </w:sdtEndPr>
       <w:sdtContent>
@@ -1832,15 +1854,15 @@
           <w:numId w:val="3"/>
         </w:numPr>
       </w:pPr>
-      <w:bookmarkStart w:id="0" w:name="_Toc33910209"/>
-      <w:bookmarkStart w:id="1" w:name="_Toc34291558"/>
-      <w:bookmarkStart w:id="2" w:name="_Toc34287422"/>
+      <w:bookmarkStart w:id="1" w:name="_Toc33910209"/>
+      <w:bookmarkStart w:id="2" w:name="_Toc34291558"/>
+      <w:bookmarkStart w:id="3" w:name="_Toc34287422"/>
       <w:r>
         <w:t>History or the evolution of the Internet.</w:t>
       </w:r>
-      <w:bookmarkEnd w:id="0"/>
       <w:bookmarkEnd w:id="1"/>
       <w:bookmarkEnd w:id="2"/>
+      <w:bookmarkEnd w:id="3"/>
     </w:p>
     <w:p>
       <w:pPr>
@@ -2046,10 +2068,10 @@
           <w:numId w:val="3"/>
         </w:numPr>
       </w:pPr>
-      <w:bookmarkStart w:id="3" w:name="_Toc33909504"/>
-      <w:bookmarkStart w:id="4" w:name="_Toc33910210"/>
-      <w:bookmarkStart w:id="5" w:name="_Toc34333983"/>
-      <w:bookmarkStart w:id="6" w:name="_Toc34287423"/>
+      <w:bookmarkStart w:id="4" w:name="_Toc33909504"/>
+      <w:bookmarkStart w:id="5" w:name="_Toc33910210"/>
+      <w:bookmarkStart w:id="6" w:name="_Toc34333983"/>
+      <w:bookmarkStart w:id="7" w:name="_Toc34287423"/>
       <w:r>
         <w:rPr>
           <w:noProof/>
@@ -2109,10 +2131,10 @@
       <w:r>
         <w:t>Some observations on a popular websites</w:t>
       </w:r>
-      <w:bookmarkEnd w:id="3"/>
       <w:bookmarkEnd w:id="4"/>
       <w:bookmarkEnd w:id="5"/>
       <w:bookmarkEnd w:id="6"/>
+      <w:bookmarkEnd w:id="7"/>
     </w:p>
     <w:p>
       <w:pPr>
@@ -3857,15 +3879,15 @@
         </w:rPr>
       </w:pPr>
     </w:p>
+    <w:bookmarkStart w:id="8" w:name="_Toc34333984"/>
+    <w:bookmarkStart w:id="9" w:name="_Toc34287011"/>
+    <w:bookmarkStart w:id="10" w:name="_Toc34287182"/>
+    <w:bookmarkStart w:id="11" w:name="_Toc34287374"/>
+    <w:bookmarkStart w:id="12" w:name="_Toc34287424"/>
     <w:p>
       <w:pPr>
         <w:pStyle w:val="Heading2"/>
       </w:pPr>
-      <w:bookmarkStart w:id="7" w:name="_Toc34333984"/>
-      <w:bookmarkStart w:id="8" w:name="_Toc34287011"/>
-      <w:bookmarkStart w:id="9" w:name="_Toc34287182"/>
-      <w:bookmarkStart w:id="10" w:name="_Toc34287374"/>
-      <w:bookmarkStart w:id="11" w:name="_Toc34287424"/>
       <w:r>
         <w:rPr>
           <w:noProof/>
@@ -4043,11 +4065,11 @@
           </mc:Fallback>
         </mc:AlternateContent>
       </w:r>
-      <w:bookmarkEnd w:id="7"/>
       <w:bookmarkEnd w:id="8"/>
       <w:bookmarkEnd w:id="9"/>
       <w:bookmarkEnd w:id="10"/>
       <w:bookmarkEnd w:id="11"/>
+      <w:bookmarkEnd w:id="12"/>
     </w:p>
     <w:p>
       <w:pPr>
@@ -4088,9 +4110,9 @@
           <w:numId w:val="3"/>
         </w:numPr>
       </w:pPr>
-      <w:bookmarkStart w:id="12" w:name="_Toc34287891"/>
-      <w:bookmarkStart w:id="13" w:name="_Toc34291560"/>
-      <w:bookmarkStart w:id="14" w:name="_Toc34287425"/>
+      <w:bookmarkStart w:id="13" w:name="_Toc34287891"/>
+      <w:bookmarkStart w:id="14" w:name="_Toc34291560"/>
+      <w:bookmarkStart w:id="15" w:name="_Toc34287425"/>
       <w:r>
         <w:t xml:space="preserve">The 12 categories of </w:t>
       </w:r>
@@ -4103,19 +4125,19 @@
       <w:r>
         <w:t xml:space="preserve"> and</w:t>
       </w:r>
-      <w:bookmarkStart w:id="15" w:name="_Toc33909505"/>
-      <w:bookmarkStart w:id="16" w:name="_Toc33910211"/>
+      <w:bookmarkStart w:id="16" w:name="_Toc33909505"/>
+      <w:bookmarkStart w:id="17" w:name="_Toc33910211"/>
       <w:r>
         <w:t xml:space="preserve"> </w:t>
       </w:r>
-      <w:bookmarkEnd w:id="15"/>
       <w:bookmarkEnd w:id="16"/>
+      <w:bookmarkEnd w:id="17"/>
       <w:r>
         <w:t>some examples:</w:t>
       </w:r>
-      <w:bookmarkEnd w:id="12"/>
       <w:bookmarkEnd w:id="13"/>
       <w:bookmarkEnd w:id="14"/>
+      <w:bookmarkEnd w:id="15"/>
     </w:p>
     <w:p>
       <w:pPr>
@@ -4125,9 +4147,9 @@
           <w:b/>
         </w:rPr>
       </w:pPr>
-      <w:bookmarkStart w:id="17" w:name="_Toc34287892"/>
-      <w:bookmarkStart w:id="18" w:name="_Toc34291561"/>
-      <w:bookmarkStart w:id="19" w:name="_Toc34287426"/>
+      <w:bookmarkStart w:id="18" w:name="_Toc34287892"/>
+      <w:bookmarkStart w:id="19" w:name="_Toc34291561"/>
+      <w:bookmarkStart w:id="20" w:name="_Toc34287426"/>
       <w:r>
         <w:rPr>
           <w:rStyle w:val="Heading2Char"/>
@@ -4135,9 +4157,9 @@
         </w:rPr>
         <w:t>E commerce websites:</w:t>
       </w:r>
-      <w:bookmarkEnd w:id="17"/>
       <w:bookmarkEnd w:id="18"/>
       <w:bookmarkEnd w:id="19"/>
+      <w:bookmarkEnd w:id="20"/>
     </w:p>
     <w:p>
       <w:pPr>
@@ -4396,15 +4418,15 @@
       <w:r>
         <w:t xml:space="preserve"> </w:t>
       </w:r>
-      <w:bookmarkStart w:id="20" w:name="_Toc34287893"/>
-      <w:bookmarkStart w:id="21" w:name="_Toc34291562"/>
-      <w:bookmarkStart w:id="22" w:name="_Toc34287427"/>
+      <w:bookmarkStart w:id="21" w:name="_Toc34287893"/>
+      <w:bookmarkStart w:id="22" w:name="_Toc34291562"/>
+      <w:bookmarkStart w:id="23" w:name="_Toc34287427"/>
       <w:r>
         <w:t>Business Websites:</w:t>
       </w:r>
-      <w:bookmarkEnd w:id="20"/>
       <w:bookmarkEnd w:id="21"/>
       <w:bookmarkEnd w:id="22"/>
+      <w:bookmarkEnd w:id="23"/>
     </w:p>
     <w:p>
       <w:pPr>
@@ -4636,8 +4658,8 @@
           <w:rStyle w:val="Heading2Char"/>
         </w:rPr>
       </w:pPr>
-      <w:bookmarkStart w:id="23" w:name="_Toc34291563"/>
-      <w:bookmarkStart w:id="24" w:name="_Toc34287428"/>
+      <w:bookmarkStart w:id="24" w:name="_Toc34291563"/>
+      <w:bookmarkStart w:id="25" w:name="_Toc34287428"/>
       <w:r>
         <w:rPr>
           <w:rStyle w:val="Heading2Char"/>
@@ -4660,8 +4682,8 @@
         </w:rPr>
         <w:t>:</w:t>
       </w:r>
-      <w:bookmarkEnd w:id="23"/>
       <w:bookmarkEnd w:id="24"/>
+      <w:bookmarkEnd w:id="25"/>
     </w:p>
     <w:p>
       <w:pPr>
@@ -4962,8 +4984,8 @@
           <w:rStyle w:val="Heading2Char"/>
         </w:rPr>
       </w:pPr>
-      <w:bookmarkStart w:id="25" w:name="_Toc34291564"/>
-      <w:bookmarkStart w:id="26" w:name="_Toc34287429"/>
+      <w:bookmarkStart w:id="26" w:name="_Toc34291564"/>
+      <w:bookmarkStart w:id="27" w:name="_Toc34287429"/>
       <w:r>
         <w:t>Portfolio</w:t>
       </w:r>
@@ -4985,8 +5007,8 @@
         </w:rPr>
         <w:t>:</w:t>
       </w:r>
-      <w:bookmarkEnd w:id="25"/>
       <w:bookmarkEnd w:id="26"/>
+      <w:bookmarkEnd w:id="27"/>
     </w:p>
     <w:p>
       <w:pPr>
@@ -5181,8 +5203,8 @@
           <w:rStyle w:val="Heading2Char"/>
         </w:rPr>
       </w:pPr>
-      <w:bookmarkStart w:id="27" w:name="_Toc34291565"/>
-      <w:bookmarkStart w:id="28" w:name="_Toc34287430"/>
+      <w:bookmarkStart w:id="28" w:name="_Toc34291565"/>
+      <w:bookmarkStart w:id="29" w:name="_Toc34287430"/>
       <w:r>
         <w:t>Media</w:t>
       </w:r>
@@ -5201,8 +5223,8 @@
         </w:rPr>
         <w:t>:</w:t>
       </w:r>
-      <w:bookmarkEnd w:id="27"/>
       <w:bookmarkEnd w:id="28"/>
+      <w:bookmarkEnd w:id="29"/>
       <w:r>
         <w:rPr>
           <w:rStyle w:val="Heading2Char"/>
@@ -5546,8 +5568,8 @@
           <w:rStyle w:val="Heading2Char"/>
         </w:rPr>
       </w:pPr>
-      <w:bookmarkStart w:id="29" w:name="_Toc34291566"/>
-      <w:bookmarkStart w:id="30" w:name="_Toc34287431"/>
+      <w:bookmarkStart w:id="30" w:name="_Toc34291566"/>
+      <w:bookmarkStart w:id="31" w:name="_Toc34287431"/>
       <w:r>
         <w:t>Brochure</w:t>
       </w:r>
@@ -5566,8 +5588,8 @@
         </w:rPr>
         <w:t>:</w:t>
       </w:r>
-      <w:bookmarkEnd w:id="29"/>
       <w:bookmarkEnd w:id="30"/>
+      <w:bookmarkEnd w:id="31"/>
       <w:r>
         <w:rPr>
           <w:rStyle w:val="Heading2Char"/>
@@ -5779,8 +5801,8 @@
           <w:rStyle w:val="Heading2Char"/>
         </w:rPr>
       </w:pPr>
-      <w:bookmarkStart w:id="31" w:name="_Toc34291567"/>
-      <w:bookmarkStart w:id="32" w:name="_Toc34287432"/>
+      <w:bookmarkStart w:id="32" w:name="_Toc34291567"/>
+      <w:bookmarkStart w:id="33" w:name="_Toc34287432"/>
       <w:r>
         <w:t>Non</w:t>
       </w:r>
@@ -5808,8 +5830,8 @@
         </w:rPr>
         <w:t>:</w:t>
       </w:r>
-      <w:bookmarkEnd w:id="31"/>
       <w:bookmarkEnd w:id="32"/>
+      <w:bookmarkEnd w:id="33"/>
     </w:p>
     <w:p>
       <w:pPr>
@@ -5955,8 +5977,8 @@
       <w:pPr>
         <w:pStyle w:val="Heading2"/>
       </w:pPr>
-      <w:bookmarkStart w:id="33" w:name="_Toc34291568"/>
-      <w:bookmarkStart w:id="34" w:name="_Toc34287433"/>
+      <w:bookmarkStart w:id="34" w:name="_Toc34291568"/>
+      <w:bookmarkStart w:id="35" w:name="_Toc34287433"/>
       <w:r>
         <w:t>Educational</w:t>
       </w:r>
@@ -5972,8 +5994,8 @@
       <w:r>
         <w:t>:</w:t>
       </w:r>
-      <w:bookmarkEnd w:id="33"/>
       <w:bookmarkEnd w:id="34"/>
+      <w:bookmarkEnd w:id="35"/>
       <w:r>
         <w:t xml:space="preserve"> </w:t>
       </w:r>
@@ -6326,8 +6348,8 @@
           <w:rStyle w:val="Heading2Char"/>
         </w:rPr>
       </w:pPr>
-      <w:bookmarkStart w:id="35" w:name="_Toc34291569"/>
-      <w:bookmarkStart w:id="36" w:name="_Toc34287434"/>
+      <w:bookmarkStart w:id="36" w:name="_Toc34291569"/>
+      <w:bookmarkStart w:id="37" w:name="_Toc34287434"/>
       <w:r>
         <w:t>Infopreneur</w:t>
       </w:r>
@@ -6349,8 +6371,8 @@
         </w:rPr>
         <w:t>:</w:t>
       </w:r>
-      <w:bookmarkEnd w:id="35"/>
       <w:bookmarkEnd w:id="36"/>
+      <w:bookmarkEnd w:id="37"/>
       <w:r>
         <w:rPr>
           <w:rStyle w:val="Heading2Char"/>
@@ -6588,8 +6610,8 @@
           <w:rStyle w:val="Heading2Char"/>
         </w:rPr>
       </w:pPr>
-      <w:bookmarkStart w:id="37" w:name="_Toc34291570"/>
-      <w:bookmarkStart w:id="38" w:name="_Toc34287435"/>
+      <w:bookmarkStart w:id="38" w:name="_Toc34291570"/>
+      <w:bookmarkStart w:id="39" w:name="_Toc34287435"/>
       <w:r>
         <w:t>Personal</w:t>
       </w:r>
@@ -6611,8 +6633,8 @@
         </w:rPr>
         <w:t>:</w:t>
       </w:r>
-      <w:bookmarkEnd w:id="37"/>
       <w:bookmarkEnd w:id="38"/>
+      <w:bookmarkEnd w:id="39"/>
     </w:p>
     <w:p>
       <w:pPr>
@@ -6766,8 +6788,8 @@
           <w:rStyle w:val="Heading2Char"/>
         </w:rPr>
       </w:pPr>
-      <w:bookmarkStart w:id="39" w:name="_Toc34291571"/>
-      <w:bookmarkStart w:id="40" w:name="_Toc34287436"/>
+      <w:bookmarkStart w:id="40" w:name="_Toc34291571"/>
+      <w:bookmarkStart w:id="41" w:name="_Toc34287436"/>
       <w:r>
         <w:t>Web</w:t>
       </w:r>
@@ -6789,8 +6811,8 @@
         </w:rPr>
         <w:t>:</w:t>
       </w:r>
-      <w:bookmarkEnd w:id="39"/>
       <w:bookmarkEnd w:id="40"/>
+      <w:bookmarkEnd w:id="41"/>
       <w:r>
         <w:rPr>
           <w:rStyle w:val="Heading2Char"/>
@@ -6916,8 +6938,8 @@
           <w:rStyle w:val="Heading2Char"/>
         </w:rPr>
       </w:pPr>
-      <w:bookmarkStart w:id="41" w:name="_Toc34291572"/>
-      <w:bookmarkStart w:id="42" w:name="_Toc34287437"/>
+      <w:bookmarkStart w:id="42" w:name="_Toc34291572"/>
+      <w:bookmarkStart w:id="43" w:name="_Toc34287437"/>
       <w:r>
         <w:lastRenderedPageBreak/>
         <w:t>Wiki</w:t>
@@ -6967,8 +6989,8 @@
         </w:rPr>
         <w:t>:</w:t>
       </w:r>
-      <w:bookmarkEnd w:id="41"/>
       <w:bookmarkEnd w:id="42"/>
+      <w:bookmarkEnd w:id="43"/>
       <w:r>
         <w:rPr>
           <w:rStyle w:val="Heading2Char"/>
@@ -7236,8 +7258,8 @@
           <w:szCs w:val="32"/>
         </w:rPr>
       </w:pPr>
-      <w:bookmarkStart w:id="43" w:name="_Toc34333998"/>
-      <w:bookmarkStart w:id="44" w:name="_Toc34287438"/>
+      <w:bookmarkStart w:id="44" w:name="_Toc34333998"/>
+      <w:bookmarkStart w:id="45" w:name="_Toc34287438"/>
       <w:r>
         <w:t>The</w:t>
       </w:r>
@@ -7251,8 +7273,8 @@
         </w:rPr>
         <w:t xml:space="preserve"> guidelines for evaluating the value of the website.</w:t>
       </w:r>
-      <w:bookmarkEnd w:id="43"/>
       <w:bookmarkEnd w:id="44"/>
+      <w:bookmarkEnd w:id="45"/>
     </w:p>
     <w:p>
       <w:pPr>
@@ -7752,13 +7774,13 @@
       <w:pPr>
         <w:pStyle w:val="Heading1"/>
       </w:pPr>
-      <w:bookmarkStart w:id="45" w:name="_Toc34333999"/>
-      <w:bookmarkStart w:id="46" w:name="_Toc34287439"/>
+      <w:bookmarkStart w:id="46" w:name="_Toc34333999"/>
+      <w:bookmarkStart w:id="47" w:name="_Toc34287439"/>
       <w:r>
         <w:t>Evaluating some websites based on the above criteria.</w:t>
       </w:r>
-      <w:bookmarkEnd w:id="45"/>
       <w:bookmarkEnd w:id="46"/>
+      <w:bookmarkEnd w:id="47"/>
     </w:p>
     <w:p>
       <w:pPr>
@@ -7993,13 +8015,13 @@
       <w:pPr>
         <w:pStyle w:val="Heading1"/>
       </w:pPr>
-      <w:bookmarkStart w:id="47" w:name="_Toc34334000"/>
-      <w:bookmarkStart w:id="48" w:name="_Toc34287440"/>
+      <w:bookmarkStart w:id="48" w:name="_Toc34334000"/>
+      <w:bookmarkStart w:id="49" w:name="_Toc34287440"/>
       <w:r>
         <w:t>References:</w:t>
       </w:r>
-      <w:bookmarkEnd w:id="47"/>
       <w:bookmarkEnd w:id="48"/>
+      <w:bookmarkEnd w:id="49"/>
     </w:p>
     <w:p>
       <w:pPr>
@@ -8118,8 +8140,6 @@
           <w:t>https://www.networkworld.com</w:t>
         </w:r>
       </w:hyperlink>
-      <w:bookmarkStart w:id="49" w:name="_GoBack"/>
-      <w:bookmarkEnd w:id="49"/>
     </w:p>
     <w:sectPr>
       <w:headerReference w:type="default" r:id="rId81"/>
@@ -9110,7 +9130,7 @@
         <v:path o:extrusionok="f" gradientshapeok="t" o:connecttype="rect"/>
         <o:lock v:ext="edit" aspectratio="t"/>
       </v:shapetype>
-      <v:shape id="_x0000_i1084" type="#_x0000_t75" style="width:11.25pt;height:11.25pt" o:bullet="t">
+      <v:shape id="_x0000_i1086" type="#_x0000_t75" style="width:11.25pt;height:11.25pt" o:bullet="t">
         <v:imagedata r:id="rId1" o:title="mso42D"/>
       </v:shape>
     </w:pict>
@@ -11868,6 +11888,7 @@
   <w:style w:type="character" w:default="1" w:styleId="DefaultParagraphFont">
     <w:name w:val="Default Paragraph Font"/>
     <w:uiPriority w:val="1"/>
+    <w:semiHidden/>
     <w:unhideWhenUsed/>
   </w:style>
   <w:style w:type="table" w:default="1" w:styleId="TableNormal">
@@ -12401,7 +12422,7 @@
 </file>
 
 <file path=customXml/itemProps1.xml><?xml version="1.0" encoding="utf-8"?>
-<ds:datastoreItem xmlns:ds="http://schemas.openxmlformats.org/officeDocument/2006/customXml" ds:itemID="{55DACD4F-ED20-44E3-9022-DFF5CFB97C4E}">
+<ds:datastoreItem xmlns:ds="http://schemas.openxmlformats.org/officeDocument/2006/customXml" ds:itemID="{21C0FCC7-76C4-4D6C-A769-1DEA8431AB7B}">
   <ds:schemaRefs>
     <ds:schemaRef ds:uri="http://schemas.openxmlformats.org/officeDocument/2006/bibliography"/>
   </ds:schemaRefs>

</xml_diff>